<commit_message>
update self refect report
</commit_message>
<xml_diff>
--- a/doc/group4_Self-Assessment_Report.docx
+++ b/doc/group4_Self-Assessment_Report.docx
@@ -1,6 +1,6 @@
 
 <file path=word/document.xml><?xml version="1.0" encoding="utf-8"?>
-<w:document xmlns:wpc="http://schemas.microsoft.com/office/word/2010/wordprocessingCanvas" xmlns:cx="http://schemas.microsoft.com/office/drawing/2014/chartex" xmlns:cx1="http://schemas.microsoft.com/office/drawing/2015/9/8/chartex" xmlns:cx2="http://schemas.microsoft.com/office/drawing/2015/10/21/chartex" xmlns:cx3="http://schemas.microsoft.com/office/drawing/2016/5/9/chartex" xmlns:cx4="http://schemas.microsoft.com/office/drawing/2016/5/10/chartex" xmlns:cx5="http://schemas.microsoft.com/office/drawing/2016/5/11/chartex" xmlns:cx6="http://schemas.microsoft.com/office/drawing/2016/5/12/chartex" xmlns:cx7="http://schemas.microsoft.com/office/drawing/2016/5/13/chartex" xmlns:cx8="http://schemas.microsoft.com/office/drawing/2016/5/14/chartex" xmlns:mc="http://schemas.openxmlformats.org/markup-compatibility/2006" xmlns:aink="http://schemas.microsoft.com/office/drawing/2016/ink" xmlns:am3d="http://schemas.microsoft.com/office/drawing/2017/model3d" xmlns:o="urn:schemas-microsoft-com:office:office" xmlns:r="http://schemas.openxmlformats.org/officeDocument/2006/relationships" xmlns:m="http://schemas.openxmlformats.org/officeDocument/2006/math" xmlns:v="urn:schemas-microsoft-com:vml" xmlns:wp14="http://schemas.microsoft.com/office/word/2010/wordprocessingDrawing" xmlns:wp="http://schemas.openxmlformats.org/drawingml/2006/wordprocessingDrawing" xmlns:w10="urn:schemas-microsoft-com:office:word" xmlns:w="http://schemas.openxmlformats.org/wordprocessingml/2006/main" xmlns:w14="http://schemas.microsoft.com/office/word/2010/wordml" xmlns:w15="http://schemas.microsoft.com/office/word/2012/wordml" xmlns:w16cid="http://schemas.microsoft.com/office/word/2016/wordml/cid" xmlns:w16se="http://schemas.microsoft.com/office/word/2015/wordml/symex" xmlns:wpg="http://schemas.microsoft.com/office/word/2010/wordprocessingGroup" xmlns:wpi="http://schemas.microsoft.com/office/word/2010/wordprocessingInk" xmlns:wne="http://schemas.microsoft.com/office/word/2006/wordml" xmlns:wps="http://schemas.microsoft.com/office/word/2010/wordprocessingShape" mc:Ignorable="w14 w15 w16se w16cid wp14">
+<w:document xmlns:wpc="http://schemas.microsoft.com/office/word/2010/wordprocessingCanvas" xmlns:mc="http://schemas.openxmlformats.org/markup-compatibility/2006" xmlns:o="urn:schemas-microsoft-com:office:office" xmlns:r="http://schemas.openxmlformats.org/officeDocument/2006/relationships" xmlns:m="http://schemas.openxmlformats.org/officeDocument/2006/math" xmlns:v="urn:schemas-microsoft-com:vml" xmlns:wp14="http://schemas.microsoft.com/office/word/2010/wordprocessingDrawing" xmlns:wp="http://schemas.openxmlformats.org/drawingml/2006/wordprocessingDrawing" xmlns:w10="urn:schemas-microsoft-com:office:word" xmlns:w="http://schemas.openxmlformats.org/wordprocessingml/2006/main" xmlns:w14="http://schemas.microsoft.com/office/word/2010/wordml" xmlns:w15="http://schemas.microsoft.com/office/word/2012/wordml" xmlns:wpg="http://schemas.microsoft.com/office/word/2010/wordprocessingGroup" xmlns:wpi="http://schemas.microsoft.com/office/word/2010/wordprocessingInk" xmlns:wne="http://schemas.microsoft.com/office/word/2006/wordml" xmlns:wps="http://schemas.microsoft.com/office/word/2010/wordprocessingShape" mc:Ignorable="w14 w15 wp14">
   <w:body>
     <w:p>
       <w:pPr>
@@ -206,60 +206,50 @@
           <w:szCs w:val="28"/>
         </w:rPr>
       </w:pPr>
-      <w:proofErr w:type="spellStart"/>
       <w:r>
         <w:rPr>
           <w:rFonts w:ascii="Times New Roman" w:eastAsia="Times New Roman" w:hAnsi="Times New Roman" w:cs="Times New Roman"/>
           <w:sz w:val="28"/>
           <w:szCs w:val="28"/>
         </w:rPr>
-        <w:t>Tsui</w:t>
-      </w:r>
-      <w:proofErr w:type="spellEnd"/>
-      <w:r>
+        <w:t>Tsui Ka Kin</w:t>
+      </w:r>
+    </w:p>
+    <w:p>
+      <w:pPr>
+        <w:contextualSpacing w:val="0"/>
+        <w:jc w:val="center"/>
         <w:rPr>
           <w:rFonts w:ascii="Times New Roman" w:eastAsia="Times New Roman" w:hAnsi="Times New Roman" w:cs="Times New Roman"/>
           <w:sz w:val="28"/>
           <w:szCs w:val="28"/>
         </w:rPr>
-        <w:t xml:space="preserve"> Ka Kin</w:t>
-      </w:r>
-    </w:p>
-    <w:p>
-      <w:pPr>
-        <w:contextualSpacing w:val="0"/>
-        <w:jc w:val="center"/>
+      </w:pPr>
+      <w:r>
         <w:rPr>
           <w:rFonts w:ascii="Times New Roman" w:eastAsia="Times New Roman" w:hAnsi="Times New Roman" w:cs="Times New Roman"/>
           <w:sz w:val="28"/>
           <w:szCs w:val="28"/>
         </w:rPr>
-      </w:pPr>
-      <w:r>
+        <w:t>Tam Kwan Leong</w:t>
+      </w:r>
+    </w:p>
+    <w:p>
+      <w:pPr>
+        <w:contextualSpacing w:val="0"/>
+        <w:jc w:val="center"/>
         <w:rPr>
           <w:rFonts w:ascii="Times New Roman" w:eastAsia="Times New Roman" w:hAnsi="Times New Roman" w:cs="Times New Roman"/>
           <w:sz w:val="28"/>
           <w:szCs w:val="28"/>
         </w:rPr>
-        <w:t>Tam Kwan Leong</w:t>
-      </w:r>
-    </w:p>
-    <w:p>
-      <w:pPr>
-        <w:contextualSpacing w:val="0"/>
-        <w:jc w:val="center"/>
+      </w:pPr>
+      <w:r>
         <w:rPr>
           <w:rFonts w:ascii="Times New Roman" w:eastAsia="Times New Roman" w:hAnsi="Times New Roman" w:cs="Times New Roman"/>
           <w:sz w:val="28"/>
           <w:szCs w:val="28"/>
         </w:rPr>
-      </w:pPr>
-      <w:r>
-        <w:rPr>
-          <w:rFonts w:ascii="Times New Roman" w:eastAsia="Times New Roman" w:hAnsi="Times New Roman" w:cs="Times New Roman"/>
-          <w:sz w:val="28"/>
-          <w:szCs w:val="28"/>
-        </w:rPr>
         <w:t>Chan Ching Yi</w:t>
       </w:r>
     </w:p>
@@ -313,267 +303,83 @@
           <w:sz w:val="20"/>
           <w:szCs w:val="20"/>
         </w:rPr>
-        <w:t xml:space="preserve">I think this project can let me know how to use </w:t>
-      </w:r>
-      <w:proofErr w:type="spellStart"/>
-      <w:r>
-        <w:rPr>
-          <w:rFonts w:ascii="Times New Roman" w:eastAsia="Times New Roman" w:hAnsi="Times New Roman" w:cs="Times New Roman"/>
-          <w:sz w:val="20"/>
-          <w:szCs w:val="20"/>
-        </w:rPr>
-        <w:t>junit</w:t>
-      </w:r>
-      <w:proofErr w:type="spellEnd"/>
-      <w:r>
-        <w:rPr>
-          <w:rFonts w:ascii="Times New Roman" w:eastAsia="Times New Roman" w:hAnsi="Times New Roman" w:cs="Times New Roman"/>
-          <w:sz w:val="20"/>
-          <w:szCs w:val="20"/>
-        </w:rPr>
-        <w:t xml:space="preserve"> to test the system. Before the project, </w:t>
-      </w:r>
-      <w:proofErr w:type="spellStart"/>
-      <w:r>
-        <w:rPr>
-          <w:rFonts w:ascii="Times New Roman" w:eastAsia="Times New Roman" w:hAnsi="Times New Roman" w:cs="Times New Roman"/>
-          <w:sz w:val="20"/>
-          <w:szCs w:val="20"/>
-        </w:rPr>
-        <w:t>i</w:t>
-      </w:r>
-      <w:proofErr w:type="spellEnd"/>
-      <w:r>
-        <w:rPr>
-          <w:rFonts w:ascii="Times New Roman" w:eastAsia="Times New Roman" w:hAnsi="Times New Roman" w:cs="Times New Roman"/>
-          <w:sz w:val="20"/>
-          <w:szCs w:val="20"/>
-        </w:rPr>
-        <w:t xml:space="preserve"> just know system test, it means that all functions will be test once. After the project, </w:t>
-      </w:r>
-      <w:proofErr w:type="spellStart"/>
-      <w:r>
-        <w:rPr>
-          <w:rFonts w:ascii="Times New Roman" w:eastAsia="Times New Roman" w:hAnsi="Times New Roman" w:cs="Times New Roman"/>
-          <w:sz w:val="20"/>
-          <w:szCs w:val="20"/>
-        </w:rPr>
-        <w:t>i</w:t>
-      </w:r>
-      <w:proofErr w:type="spellEnd"/>
-      <w:r>
-        <w:rPr>
-          <w:rFonts w:ascii="Times New Roman" w:eastAsia="Times New Roman" w:hAnsi="Times New Roman" w:cs="Times New Roman"/>
-          <w:sz w:val="20"/>
-          <w:szCs w:val="20"/>
-        </w:rPr>
-        <w:t xml:space="preserve"> know the unit test, integration test. I know how to let these test wo</w:t>
-      </w:r>
-      <w:r>
-        <w:rPr>
-          <w:rFonts w:ascii="Times New Roman" w:eastAsia="Times New Roman" w:hAnsi="Times New Roman" w:cs="Times New Roman"/>
-          <w:sz w:val="20"/>
-          <w:szCs w:val="20"/>
-        </w:rPr>
-        <w:t>rk and use these testing to debug.</w:t>
-      </w:r>
-    </w:p>
-    <w:p>
-      <w:pPr>
-        <w:spacing w:line="240" w:lineRule="auto"/>
-        <w:contextualSpacing w:val="0"/>
-        <w:rPr>
-          <w:rFonts w:ascii="Times New Roman" w:eastAsia="Times New Roman" w:hAnsi="Times New Roman" w:cs="Times New Roman"/>
-          <w:sz w:val="20"/>
-          <w:szCs w:val="20"/>
-        </w:rPr>
-      </w:pPr>
-      <w:r>
-        <w:rPr>
-          <w:rFonts w:ascii="Times New Roman" w:eastAsia="Times New Roman" w:hAnsi="Times New Roman" w:cs="Times New Roman"/>
-          <w:sz w:val="20"/>
-          <w:szCs w:val="20"/>
-        </w:rPr>
-        <w:t xml:space="preserve">Also, </w:t>
-      </w:r>
-      <w:proofErr w:type="spellStart"/>
-      <w:r>
-        <w:rPr>
-          <w:rFonts w:ascii="Times New Roman" w:eastAsia="Times New Roman" w:hAnsi="Times New Roman" w:cs="Times New Roman"/>
-          <w:sz w:val="20"/>
-          <w:szCs w:val="20"/>
-        </w:rPr>
-        <w:t>i</w:t>
-      </w:r>
-      <w:proofErr w:type="spellEnd"/>
-      <w:r>
-        <w:rPr>
-          <w:rFonts w:ascii="Times New Roman" w:eastAsia="Times New Roman" w:hAnsi="Times New Roman" w:cs="Times New Roman"/>
-          <w:sz w:val="20"/>
-          <w:szCs w:val="20"/>
-        </w:rPr>
-        <w:t xml:space="preserve"> understand the time management after the project because we need to do the placement in this semester. We need to find the free time or after working in the placement to do this project. Therefore, we need to set </w:t>
-      </w:r>
-      <w:r>
-        <w:rPr>
-          <w:rFonts w:ascii="Times New Roman" w:eastAsia="Times New Roman" w:hAnsi="Times New Roman" w:cs="Times New Roman"/>
-          <w:sz w:val="20"/>
-          <w:szCs w:val="20"/>
-        </w:rPr>
-        <w:t>all task deadline to finish the project and remark all task details like the development time. In the development time, we will point out the task or function we need to finish. It can easy to know which task or function we are not complete.</w:t>
-      </w:r>
-    </w:p>
-    <w:p>
-      <w:pPr>
-        <w:spacing w:line="240" w:lineRule="auto"/>
-        <w:contextualSpacing w:val="0"/>
-        <w:rPr>
-          <w:rFonts w:ascii="Times New Roman" w:eastAsia="Times New Roman" w:hAnsi="Times New Roman" w:cs="Times New Roman"/>
-          <w:sz w:val="20"/>
-          <w:szCs w:val="20"/>
-        </w:rPr>
-      </w:pPr>
-      <w:r>
-        <w:rPr>
-          <w:rFonts w:ascii="Times New Roman" w:eastAsia="Times New Roman" w:hAnsi="Times New Roman" w:cs="Times New Roman"/>
-          <w:sz w:val="20"/>
-          <w:szCs w:val="20"/>
-        </w:rPr>
-        <w:t xml:space="preserve">Moreover, </w:t>
-      </w:r>
-      <w:proofErr w:type="spellStart"/>
-      <w:r>
-        <w:rPr>
-          <w:rFonts w:ascii="Times New Roman" w:eastAsia="Times New Roman" w:hAnsi="Times New Roman" w:cs="Times New Roman"/>
-          <w:sz w:val="20"/>
-          <w:szCs w:val="20"/>
-        </w:rPr>
-        <w:t>i</w:t>
-      </w:r>
-      <w:proofErr w:type="spellEnd"/>
-      <w:r>
-        <w:rPr>
-          <w:rFonts w:ascii="Times New Roman" w:eastAsia="Times New Roman" w:hAnsi="Times New Roman" w:cs="Times New Roman"/>
-          <w:sz w:val="20"/>
-          <w:szCs w:val="20"/>
-        </w:rPr>
-        <w:t xml:space="preserve"> am</w:t>
-      </w:r>
-      <w:r>
-        <w:rPr>
-          <w:rFonts w:ascii="Times New Roman" w:eastAsia="Times New Roman" w:hAnsi="Times New Roman" w:cs="Times New Roman"/>
-          <w:sz w:val="20"/>
-          <w:szCs w:val="20"/>
-        </w:rPr>
-        <w:t xml:space="preserve"> project manager role in this project. This role let me know how to set the deadline or how to manage the team mate to do the project. We will discuss which team mate good at which function. Then we will assign the task to he/she.</w:t>
-      </w:r>
-    </w:p>
-    <w:p>
-      <w:pPr>
-        <w:spacing w:line="240" w:lineRule="auto"/>
-        <w:contextualSpacing w:val="0"/>
-        <w:rPr>
-          <w:rFonts w:ascii="Times New Roman" w:eastAsia="Times New Roman" w:hAnsi="Times New Roman" w:cs="Times New Roman"/>
-          <w:sz w:val="20"/>
-          <w:szCs w:val="20"/>
-        </w:rPr>
-      </w:pPr>
-      <w:r>
-        <w:rPr>
-          <w:rFonts w:ascii="Times New Roman" w:eastAsia="Times New Roman" w:hAnsi="Times New Roman" w:cs="Times New Roman"/>
-          <w:sz w:val="20"/>
-          <w:szCs w:val="20"/>
-        </w:rPr>
-        <w:t xml:space="preserve">Moreover, </w:t>
-      </w:r>
-      <w:proofErr w:type="spellStart"/>
-      <w:r>
-        <w:rPr>
-          <w:rFonts w:ascii="Times New Roman" w:eastAsia="Times New Roman" w:hAnsi="Times New Roman" w:cs="Times New Roman"/>
-          <w:sz w:val="20"/>
-          <w:szCs w:val="20"/>
-        </w:rPr>
-        <w:t>i</w:t>
-      </w:r>
-      <w:proofErr w:type="spellEnd"/>
-      <w:r>
-        <w:rPr>
-          <w:rFonts w:ascii="Times New Roman" w:eastAsia="Times New Roman" w:hAnsi="Times New Roman" w:cs="Times New Roman"/>
-          <w:sz w:val="20"/>
-          <w:szCs w:val="20"/>
-        </w:rPr>
-        <w:t xml:space="preserve"> know the vers</w:t>
-      </w:r>
-      <w:r>
-        <w:rPr>
-          <w:rFonts w:ascii="Times New Roman" w:eastAsia="Times New Roman" w:hAnsi="Times New Roman" w:cs="Times New Roman"/>
-          <w:sz w:val="20"/>
-          <w:szCs w:val="20"/>
-        </w:rPr>
-        <w:t xml:space="preserve">ion control is how important in the project because almost project is not a personal project. It </w:t>
-      </w:r>
-      <w:proofErr w:type="gramStart"/>
-      <w:r>
-        <w:rPr>
-          <w:rFonts w:ascii="Times New Roman" w:eastAsia="Times New Roman" w:hAnsi="Times New Roman" w:cs="Times New Roman"/>
-          <w:sz w:val="20"/>
-          <w:szCs w:val="20"/>
-        </w:rPr>
-        <w:t>need</w:t>
-      </w:r>
-      <w:proofErr w:type="gramEnd"/>
-      <w:r>
-        <w:rPr>
-          <w:rFonts w:ascii="Times New Roman" w:eastAsia="Times New Roman" w:hAnsi="Times New Roman" w:cs="Times New Roman"/>
-          <w:sz w:val="20"/>
-          <w:szCs w:val="20"/>
-        </w:rPr>
-        <w:t xml:space="preserve"> to finish from a team like us. It means that the team not only build by 1 person so if we can’t know the version by the development version. We will not b</w:t>
-      </w:r>
-      <w:r>
-        <w:rPr>
-          <w:rFonts w:ascii="Times New Roman" w:eastAsia="Times New Roman" w:hAnsi="Times New Roman" w:cs="Times New Roman"/>
-          <w:sz w:val="20"/>
-          <w:szCs w:val="20"/>
-        </w:rPr>
-        <w:t>uild a good system.</w:t>
-      </w:r>
-    </w:p>
-    <w:p>
-      <w:pPr>
-        <w:spacing w:line="240" w:lineRule="auto"/>
-        <w:contextualSpacing w:val="0"/>
-        <w:rPr>
-          <w:rFonts w:ascii="Times New Roman" w:eastAsia="Times New Roman" w:hAnsi="Times New Roman" w:cs="Times New Roman"/>
-          <w:sz w:val="20"/>
-          <w:szCs w:val="20"/>
-        </w:rPr>
-      </w:pPr>
-      <w:r>
-        <w:rPr>
-          <w:rFonts w:ascii="Times New Roman" w:eastAsia="Times New Roman" w:hAnsi="Times New Roman" w:cs="Times New Roman"/>
-          <w:sz w:val="20"/>
-          <w:szCs w:val="20"/>
-        </w:rPr>
-        <w:t xml:space="preserve">Finally, </w:t>
-      </w:r>
-      <w:proofErr w:type="spellStart"/>
-      <w:r>
-        <w:rPr>
-          <w:rFonts w:ascii="Times New Roman" w:eastAsia="Times New Roman" w:hAnsi="Times New Roman" w:cs="Times New Roman"/>
-          <w:sz w:val="20"/>
-          <w:szCs w:val="20"/>
-        </w:rPr>
-        <w:t>i</w:t>
-      </w:r>
-      <w:proofErr w:type="spellEnd"/>
-      <w:r>
-        <w:rPr>
-          <w:rFonts w:ascii="Times New Roman" w:eastAsia="Times New Roman" w:hAnsi="Times New Roman" w:cs="Times New Roman"/>
-          <w:sz w:val="20"/>
-          <w:szCs w:val="20"/>
-        </w:rPr>
-        <w:t xml:space="preserve"> improve my management skill in the team, test skill and version control knowledge in this project.</w:t>
+        <w:t>I think this project can let me know how to use junit to test the system. Before the project, i just know system test, it means that all functions will be test once. After the project, i know the unit test, integration test. I know how to let these test work and use these testing to debug.</w:t>
+      </w:r>
+    </w:p>
+    <w:p>
+      <w:pPr>
+        <w:spacing w:line="240" w:lineRule="auto"/>
+        <w:contextualSpacing w:val="0"/>
+        <w:rPr>
+          <w:rFonts w:ascii="Times New Roman" w:eastAsia="Times New Roman" w:hAnsi="Times New Roman" w:cs="Times New Roman"/>
+          <w:sz w:val="20"/>
+          <w:szCs w:val="20"/>
+        </w:rPr>
+      </w:pPr>
+      <w:r>
+        <w:rPr>
+          <w:rFonts w:ascii="Times New Roman" w:eastAsia="Times New Roman" w:hAnsi="Times New Roman" w:cs="Times New Roman"/>
+          <w:sz w:val="20"/>
+          <w:szCs w:val="20"/>
+        </w:rPr>
+        <w:t>Also, i understand the time management after the project because we need to do the placement in this semester. We need to find the free time or after working in the placement to do this project. Therefore, we need to set all task deadline to finish the project and remark all task details like the development time. In the development time, we will point out the task or function we need to finish. It can easy to know which task or function we are not complete.</w:t>
+      </w:r>
+    </w:p>
+    <w:p>
+      <w:pPr>
+        <w:spacing w:line="240" w:lineRule="auto"/>
+        <w:contextualSpacing w:val="0"/>
+        <w:rPr>
+          <w:rFonts w:ascii="Times New Roman" w:eastAsia="Times New Roman" w:hAnsi="Times New Roman" w:cs="Times New Roman"/>
+          <w:sz w:val="20"/>
+          <w:szCs w:val="20"/>
+        </w:rPr>
+      </w:pPr>
+      <w:r>
+        <w:rPr>
+          <w:rFonts w:ascii="Times New Roman" w:eastAsia="Times New Roman" w:hAnsi="Times New Roman" w:cs="Times New Roman"/>
+          <w:sz w:val="20"/>
+          <w:szCs w:val="20"/>
+        </w:rPr>
+        <w:t>Moreover, i am project manager role in this project. This role let me know how to set the deadline or how to manage the team mate to do the project. We will discuss which team mate good at which function. Then we will assign the task to he/she.</w:t>
+      </w:r>
+    </w:p>
+    <w:p>
+      <w:pPr>
+        <w:spacing w:line="240" w:lineRule="auto"/>
+        <w:contextualSpacing w:val="0"/>
+        <w:rPr>
+          <w:rFonts w:ascii="Times New Roman" w:eastAsia="Times New Roman" w:hAnsi="Times New Roman" w:cs="Times New Roman"/>
+          <w:sz w:val="20"/>
+          <w:szCs w:val="20"/>
+        </w:rPr>
+      </w:pPr>
+      <w:r>
+        <w:rPr>
+          <w:rFonts w:ascii="Times New Roman" w:eastAsia="Times New Roman" w:hAnsi="Times New Roman" w:cs="Times New Roman"/>
+          <w:sz w:val="20"/>
+          <w:szCs w:val="20"/>
+        </w:rPr>
+        <w:t>Moreover, i know the version control is how important in the project because almost project is not a personal project. It need to finish from a team like us. It means that the team not only build by 1 person so if we can’t know the version by the development version. We will not build a good system.</w:t>
+      </w:r>
+    </w:p>
+    <w:p>
+      <w:pPr>
+        <w:spacing w:line="240" w:lineRule="auto"/>
+        <w:contextualSpacing w:val="0"/>
+        <w:rPr>
+          <w:rFonts w:ascii="Times New Roman" w:eastAsia="Times New Roman" w:hAnsi="Times New Roman" w:cs="Times New Roman"/>
+          <w:sz w:val="20"/>
+          <w:szCs w:val="20"/>
+        </w:rPr>
+      </w:pPr>
+      <w:r>
+        <w:rPr>
+          <w:rFonts w:ascii="Times New Roman" w:eastAsia="Times New Roman" w:hAnsi="Times New Roman" w:cs="Times New Roman"/>
+          <w:sz w:val="20"/>
+          <w:szCs w:val="20"/>
+        </w:rPr>
+        <w:t>Finally, i improve my management skill in the team, test skill and version control knowledge in this project.</w:t>
       </w:r>
       <w:r>
         <w:br w:type="page"/>
@@ -615,285 +421,37 @@
           <w:sz w:val="20"/>
           <w:szCs w:val="20"/>
         </w:rPr>
-        <w:t xml:space="preserve">In this project, I was a software </w:t>
-      </w:r>
-      <w:proofErr w:type="gramStart"/>
-      <w:r>
-        <w:rPr>
-          <w:rFonts w:ascii="Times New Roman" w:eastAsia="Times New Roman" w:hAnsi="Times New Roman" w:cs="Times New Roman"/>
-          <w:sz w:val="20"/>
-          <w:szCs w:val="20"/>
-        </w:rPr>
-        <w:t>developer,.</w:t>
-      </w:r>
-      <w:proofErr w:type="gramEnd"/>
-      <w:r>
-        <w:rPr>
-          <w:rFonts w:ascii="Times New Roman" w:eastAsia="Times New Roman" w:hAnsi="Times New Roman" w:cs="Times New Roman"/>
-          <w:sz w:val="20"/>
-          <w:szCs w:val="20"/>
-        </w:rPr>
-        <w:t xml:space="preserve"> My major job was responsible for manager command actions. </w:t>
-      </w:r>
-      <w:proofErr w:type="gramStart"/>
-      <w:r>
-        <w:rPr>
-          <w:rFonts w:ascii="Times New Roman" w:eastAsia="Times New Roman" w:hAnsi="Times New Roman" w:cs="Times New Roman"/>
-          <w:sz w:val="20"/>
-          <w:szCs w:val="20"/>
-        </w:rPr>
-        <w:t>Honestly,  I</w:t>
-      </w:r>
-      <w:proofErr w:type="gramEnd"/>
-      <w:r>
-        <w:rPr>
-          <w:rFonts w:ascii="Times New Roman" w:eastAsia="Times New Roman" w:hAnsi="Times New Roman" w:cs="Times New Roman"/>
-          <w:sz w:val="20"/>
-          <w:szCs w:val="20"/>
-        </w:rPr>
-        <w:t xml:space="preserve"> was</w:t>
-      </w:r>
-      <w:r>
-        <w:rPr>
-          <w:rFonts w:ascii="Times New Roman" w:eastAsia="Times New Roman" w:hAnsi="Times New Roman" w:cs="Times New Roman"/>
-          <w:sz w:val="20"/>
-          <w:szCs w:val="20"/>
-        </w:rPr>
-        <w:t xml:space="preserve"> forgot how to write a Java program  during the development progress. I need to recap </w:t>
-      </w:r>
-      <w:proofErr w:type="gramStart"/>
-      <w:r>
-        <w:rPr>
-          <w:rFonts w:ascii="Times New Roman" w:eastAsia="Times New Roman" w:hAnsi="Times New Roman" w:cs="Times New Roman"/>
-          <w:sz w:val="20"/>
-          <w:szCs w:val="20"/>
-        </w:rPr>
-        <w:t>the my</w:t>
-      </w:r>
-      <w:proofErr w:type="gramEnd"/>
-      <w:r>
-        <w:rPr>
-          <w:rFonts w:ascii="Times New Roman" w:eastAsia="Times New Roman" w:hAnsi="Times New Roman" w:cs="Times New Roman"/>
-          <w:sz w:val="20"/>
-          <w:szCs w:val="20"/>
-        </w:rPr>
-        <w:t xml:space="preserve"> Java programming language. </w:t>
-      </w:r>
-      <w:proofErr w:type="spellStart"/>
-      <w:r>
-        <w:rPr>
-          <w:rFonts w:ascii="Times New Roman" w:eastAsia="Times New Roman" w:hAnsi="Times New Roman" w:cs="Times New Roman"/>
-          <w:sz w:val="20"/>
-          <w:szCs w:val="20"/>
-        </w:rPr>
-        <w:t>Fonturnally</w:t>
-      </w:r>
-      <w:proofErr w:type="spellEnd"/>
-      <w:r>
-        <w:rPr>
-          <w:rFonts w:ascii="Times New Roman" w:eastAsia="Times New Roman" w:hAnsi="Times New Roman" w:cs="Times New Roman"/>
-          <w:sz w:val="20"/>
-          <w:szCs w:val="20"/>
-        </w:rPr>
-        <w:t>, our project topic wasn’t too difficult, I am able to finish the development progress according the project schedule.</w:t>
-      </w:r>
-    </w:p>
-    <w:p>
-      <w:pPr>
-        <w:spacing w:line="240" w:lineRule="auto"/>
-        <w:contextualSpacing w:val="0"/>
-        <w:rPr>
-          <w:rFonts w:ascii="Times New Roman" w:eastAsia="Times New Roman" w:hAnsi="Times New Roman" w:cs="Times New Roman"/>
-          <w:sz w:val="20"/>
-          <w:szCs w:val="20"/>
-        </w:rPr>
-      </w:pPr>
-    </w:p>
-    <w:p>
-      <w:pPr>
-        <w:spacing w:line="240" w:lineRule="auto"/>
-        <w:contextualSpacing w:val="0"/>
-        <w:rPr>
-          <w:rFonts w:ascii="Times New Roman" w:eastAsia="Times New Roman" w:hAnsi="Times New Roman" w:cs="Times New Roman"/>
-          <w:sz w:val="20"/>
-          <w:szCs w:val="20"/>
-        </w:rPr>
-      </w:pPr>
-      <w:r>
-        <w:rPr>
-          <w:rFonts w:ascii="Times New Roman" w:eastAsia="Times New Roman" w:hAnsi="Times New Roman" w:cs="Times New Roman"/>
-          <w:sz w:val="20"/>
-          <w:szCs w:val="20"/>
-        </w:rPr>
-        <w:t xml:space="preserve">In </w:t>
-      </w:r>
-      <w:proofErr w:type="gramStart"/>
-      <w:r>
-        <w:rPr>
-          <w:rFonts w:ascii="Times New Roman" w:eastAsia="Times New Roman" w:hAnsi="Times New Roman" w:cs="Times New Roman"/>
-          <w:sz w:val="20"/>
-          <w:szCs w:val="20"/>
-        </w:rPr>
-        <w:t>ad</w:t>
-      </w:r>
-      <w:r>
-        <w:rPr>
-          <w:rFonts w:ascii="Times New Roman" w:eastAsia="Times New Roman" w:hAnsi="Times New Roman" w:cs="Times New Roman"/>
-          <w:sz w:val="20"/>
-          <w:szCs w:val="20"/>
-        </w:rPr>
-        <w:t>dition,  my</w:t>
-      </w:r>
-      <w:proofErr w:type="gramEnd"/>
-      <w:r>
-        <w:rPr>
-          <w:rFonts w:ascii="Times New Roman" w:eastAsia="Times New Roman" w:hAnsi="Times New Roman" w:cs="Times New Roman"/>
-          <w:sz w:val="20"/>
-          <w:szCs w:val="20"/>
-        </w:rPr>
-        <w:t xml:space="preserve"> OO concept, programming skill and version control skill were improved. I was not familiar with </w:t>
-      </w:r>
-      <w:proofErr w:type="spellStart"/>
-      <w:r>
-        <w:rPr>
-          <w:rFonts w:ascii="Times New Roman" w:eastAsia="Times New Roman" w:hAnsi="Times New Roman" w:cs="Times New Roman"/>
-          <w:sz w:val="20"/>
-          <w:szCs w:val="20"/>
-        </w:rPr>
-        <w:t>controle</w:t>
-      </w:r>
-      <w:proofErr w:type="spellEnd"/>
-      <w:r>
-        <w:rPr>
-          <w:rFonts w:ascii="Times New Roman" w:eastAsia="Times New Roman" w:hAnsi="Times New Roman" w:cs="Times New Roman"/>
-          <w:sz w:val="20"/>
-          <w:szCs w:val="20"/>
-        </w:rPr>
-        <w:t xml:space="preserve"> tools (</w:t>
-      </w:r>
-      <w:proofErr w:type="spellStart"/>
-      <w:r>
-        <w:rPr>
-          <w:rFonts w:ascii="Times New Roman" w:eastAsia="Times New Roman" w:hAnsi="Times New Roman" w:cs="Times New Roman"/>
-          <w:sz w:val="20"/>
-          <w:szCs w:val="20"/>
-        </w:rPr>
-        <w:t>e.g</w:t>
-      </w:r>
-      <w:proofErr w:type="spellEnd"/>
-      <w:r>
-        <w:rPr>
-          <w:rFonts w:ascii="Times New Roman" w:eastAsia="Times New Roman" w:hAnsi="Times New Roman" w:cs="Times New Roman"/>
-          <w:sz w:val="20"/>
-          <w:szCs w:val="20"/>
-        </w:rPr>
-        <w:t xml:space="preserve"> </w:t>
-      </w:r>
-      <w:proofErr w:type="spellStart"/>
-      <w:r>
-        <w:rPr>
-          <w:rFonts w:ascii="Times New Roman" w:eastAsia="Times New Roman" w:hAnsi="Times New Roman" w:cs="Times New Roman"/>
-          <w:sz w:val="20"/>
-          <w:szCs w:val="20"/>
-        </w:rPr>
-        <w:t>github</w:t>
-      </w:r>
-      <w:proofErr w:type="spellEnd"/>
-      <w:r>
-        <w:rPr>
-          <w:rFonts w:ascii="Times New Roman" w:eastAsia="Times New Roman" w:hAnsi="Times New Roman" w:cs="Times New Roman"/>
-          <w:sz w:val="20"/>
-          <w:szCs w:val="20"/>
-        </w:rPr>
-        <w:t>, bitbucket) when the project start, especially the merge branch function. I was no idea how to handle the files conflict w</w:t>
-      </w:r>
-      <w:r>
-        <w:rPr>
-          <w:rFonts w:ascii="Times New Roman" w:eastAsia="Times New Roman" w:hAnsi="Times New Roman" w:cs="Times New Roman"/>
-          <w:sz w:val="20"/>
-          <w:szCs w:val="20"/>
-        </w:rPr>
-        <w:t xml:space="preserve">hen the branch merged. I always chosen my current version when files conflict, as the result, the program may </w:t>
-      </w:r>
-      <w:proofErr w:type="gramStart"/>
-      <w:r>
-        <w:rPr>
-          <w:rFonts w:ascii="Times New Roman" w:eastAsia="Times New Roman" w:hAnsi="Times New Roman" w:cs="Times New Roman"/>
-          <w:sz w:val="20"/>
-          <w:szCs w:val="20"/>
-        </w:rPr>
-        <w:t>has</w:t>
-      </w:r>
-      <w:proofErr w:type="gramEnd"/>
-      <w:r>
-        <w:rPr>
-          <w:rFonts w:ascii="Times New Roman" w:eastAsia="Times New Roman" w:hAnsi="Times New Roman" w:cs="Times New Roman"/>
-          <w:sz w:val="20"/>
-          <w:szCs w:val="20"/>
-        </w:rPr>
-        <w:t xml:space="preserve"> more errors and warnings appear. After this project, I learnt </w:t>
-      </w:r>
-      <w:proofErr w:type="gramStart"/>
-      <w:r>
-        <w:rPr>
-          <w:rFonts w:ascii="Times New Roman" w:eastAsia="Times New Roman" w:hAnsi="Times New Roman" w:cs="Times New Roman"/>
-          <w:sz w:val="20"/>
-          <w:szCs w:val="20"/>
-        </w:rPr>
-        <w:t>that  how</w:t>
-      </w:r>
-      <w:proofErr w:type="gramEnd"/>
-      <w:r>
-        <w:rPr>
-          <w:rFonts w:ascii="Times New Roman" w:eastAsia="Times New Roman" w:hAnsi="Times New Roman" w:cs="Times New Roman"/>
-          <w:sz w:val="20"/>
-          <w:szCs w:val="20"/>
-        </w:rPr>
-        <w:t xml:space="preserve"> to handle file conflict when the merge branch which solve the problem </w:t>
-      </w:r>
-      <w:r>
-        <w:rPr>
-          <w:rFonts w:ascii="Times New Roman" w:eastAsia="Times New Roman" w:hAnsi="Times New Roman" w:cs="Times New Roman"/>
-          <w:sz w:val="20"/>
-          <w:szCs w:val="20"/>
-        </w:rPr>
-        <w:t xml:space="preserve">with author.  </w:t>
-      </w:r>
-      <w:proofErr w:type="gramStart"/>
-      <w:r>
-        <w:rPr>
-          <w:rFonts w:ascii="Times New Roman" w:eastAsia="Times New Roman" w:hAnsi="Times New Roman" w:cs="Times New Roman"/>
-          <w:sz w:val="20"/>
-          <w:szCs w:val="20"/>
-        </w:rPr>
-        <w:t>Also,  I</w:t>
-      </w:r>
-      <w:proofErr w:type="gramEnd"/>
-      <w:r>
-        <w:rPr>
-          <w:rFonts w:ascii="Times New Roman" w:eastAsia="Times New Roman" w:hAnsi="Times New Roman" w:cs="Times New Roman"/>
-          <w:sz w:val="20"/>
-          <w:szCs w:val="20"/>
-        </w:rPr>
-        <w:t xml:space="preserve"> learnt that we need to make sure the code is latest version since there </w:t>
-      </w:r>
-      <w:proofErr w:type="spellStart"/>
-      <w:r>
-        <w:rPr>
-          <w:rFonts w:ascii="Times New Roman" w:eastAsia="Times New Roman" w:hAnsi="Times New Roman" w:cs="Times New Roman"/>
-          <w:sz w:val="20"/>
-          <w:szCs w:val="20"/>
-        </w:rPr>
-        <w:t>maybe</w:t>
-      </w:r>
-      <w:proofErr w:type="spellEnd"/>
-      <w:r>
-        <w:rPr>
-          <w:rFonts w:ascii="Times New Roman" w:eastAsia="Times New Roman" w:hAnsi="Times New Roman" w:cs="Times New Roman"/>
-          <w:sz w:val="20"/>
-          <w:szCs w:val="20"/>
-        </w:rPr>
-        <w:t xml:space="preserve"> lots of similar function done by other team member, as the result, it would accelerate the develop progress  and time saving.</w:t>
+        <w:t>In this project, I was a software developer,. My major job was responsible for manager command actions. Honestly,  I was forgot how to write a Java program  during the development progress. I need to recap the my Java programming language. Fonturnally, our project topic wasn’t too difficult, I am able to finish the development progress according the project schedule.</w:t>
+      </w:r>
+    </w:p>
+    <w:p>
+      <w:pPr>
+        <w:spacing w:line="240" w:lineRule="auto"/>
+        <w:contextualSpacing w:val="0"/>
+        <w:rPr>
+          <w:rFonts w:ascii="Times New Roman" w:eastAsia="Times New Roman" w:hAnsi="Times New Roman" w:cs="Times New Roman"/>
+          <w:sz w:val="20"/>
+          <w:szCs w:val="20"/>
+        </w:rPr>
+      </w:pPr>
+    </w:p>
+    <w:p>
+      <w:pPr>
+        <w:spacing w:line="240" w:lineRule="auto"/>
+        <w:contextualSpacing w:val="0"/>
+        <w:rPr>
+          <w:rFonts w:ascii="Times New Roman" w:eastAsia="Times New Roman" w:hAnsi="Times New Roman" w:cs="Times New Roman"/>
+          <w:sz w:val="20"/>
+          <w:szCs w:val="20"/>
+        </w:rPr>
+      </w:pPr>
+      <w:r>
+        <w:rPr>
+          <w:rFonts w:ascii="Times New Roman" w:eastAsia="Times New Roman" w:hAnsi="Times New Roman" w:cs="Times New Roman"/>
+          <w:sz w:val="20"/>
+          <w:szCs w:val="20"/>
+        </w:rPr>
+        <w:t>In addition,  my OO concept, programming skill and version control skill were improved. I was not familiar with controle tools (e.g github, bitbucket) when the project start, especially the merge branch function. I was no idea how to handle the files conflict when the branch merged. I always chosen my current version when files conflict, as the result, the program may has more errors and warnings appear. After this project, I learnt that  how to handle file conflict when the merge branch which solve the problem with author.  Also,  I learnt that we need to make sure the code is latest version since there maybe lots of similar function done by other team member, as the result, it would accelerate the develop progress  and time saving.</w:t>
       </w:r>
     </w:p>
     <w:p>
@@ -981,123 +539,276 @@
           <w:szCs w:val="20"/>
         </w:rPr>
       </w:pPr>
+      <w:r>
+        <w:rPr>
+          <w:rFonts w:ascii="Times New Roman" w:hAnsi="Times New Roman" w:cs="Times New Roman"/>
+          <w:sz w:val="20"/>
+          <w:szCs w:val="20"/>
+        </w:rPr>
+        <w:t xml:space="preserve">In this project, I </w:t>
+      </w:r>
+      <w:r>
+        <w:rPr>
+          <w:rFonts w:ascii="Times New Roman" w:hAnsi="Times New Roman" w:cs="Times New Roman"/>
+          <w:sz w:val="20"/>
+          <w:szCs w:val="20"/>
+        </w:rPr>
+        <w:t>can</w:t>
+      </w:r>
+      <w:r>
+        <w:rPr>
+          <w:rFonts w:ascii="Times New Roman" w:hAnsi="Times New Roman" w:cs="Times New Roman"/>
+          <w:sz w:val="20"/>
+          <w:szCs w:val="20"/>
+        </w:rPr>
+        <w:t xml:space="preserve"> practice what I have learned in CS3342 and CS3343 such as testing, coding and project management. I am a software tester in this project. In order to the pursuit of a higher coverage of the program. We use Bottom-Up Integration Testing. It is different from the practical Test and exam since it doesn't have a fixed framework to limit our thoughts. For example, It does not limit which type of integration Testing Approaches we use. We can choose according to our own project.  </w:t>
+      </w:r>
+    </w:p>
+    <w:p>
+      <w:pPr>
+        <w:spacing w:line="240" w:lineRule="auto"/>
+        <w:contextualSpacing w:val="0"/>
+        <w:rPr>
+          <w:rFonts w:ascii="Times New Roman" w:hAnsi="Times New Roman" w:cs="Times New Roman"/>
+          <w:sz w:val="20"/>
+          <w:szCs w:val="20"/>
+        </w:rPr>
+      </w:pPr>
+      <w:r>
+        <w:rPr>
+          <w:rFonts w:ascii="Times New Roman" w:hAnsi="Times New Roman" w:cs="Times New Roman"/>
+          <w:sz w:val="20"/>
+          <w:szCs w:val="20"/>
+        </w:rPr>
+        <w:t>Before the coding and testing, we have conducted a meeting that to discuss our project detail such as project title, aims and schedule. It is very important for our project because It lays a good foundation for our future work. Moreover, it improves work efficiency since it provides a clear direction for us. We can concentrate on our work.</w:t>
+      </w:r>
+    </w:p>
+    <w:p>
+      <w:pPr>
+        <w:spacing w:line="240" w:lineRule="auto"/>
+        <w:contextualSpacing w:val="0"/>
+        <w:rPr>
+          <w:rFonts w:ascii="Times New Roman" w:hAnsi="Times New Roman" w:cs="Times New Roman"/>
+          <w:sz w:val="20"/>
+          <w:szCs w:val="20"/>
+        </w:rPr>
+      </w:pPr>
+      <w:r>
+        <w:rPr>
+          <w:rFonts w:ascii="Times New Roman" w:hAnsi="Times New Roman" w:cs="Times New Roman"/>
+          <w:sz w:val="20"/>
+          <w:szCs w:val="20"/>
+        </w:rPr>
+        <w:t>In addition, communication is an important part of the project. For example, we are using GitHub to combine our work. If a member updates a class and without contact with other members, it will cause code conflicts and affect project progress. Therefore, we will send a message in the WhatsApp group before the code uploading.</w:t>
+      </w:r>
+    </w:p>
+    <w:p>
+      <w:pPr>
+        <w:spacing w:line="240" w:lineRule="auto"/>
+        <w:contextualSpacing w:val="0"/>
+        <w:rPr>
+          <w:rFonts w:ascii="Times New Roman" w:hAnsi="Times New Roman" w:cs="Times New Roman"/>
+          <w:sz w:val="20"/>
+          <w:szCs w:val="20"/>
+        </w:rPr>
+      </w:pPr>
+      <w:r>
+        <w:rPr>
+          <w:rFonts w:ascii="Times New Roman" w:hAnsi="Times New Roman" w:cs="Times New Roman"/>
+          <w:sz w:val="20"/>
+          <w:szCs w:val="20"/>
+        </w:rPr>
+        <w:t>In summary, this project provides an opportunity to accumulate related experience and enhance testing skill and communication skill.</w:t>
+      </w:r>
+    </w:p>
+    <w:p>
+      <w:pPr>
+        <w:rPr>
+          <w:rFonts w:ascii="Times New Roman" w:hAnsi="Times New Roman" w:cs="Times New Roman"/>
+          <w:sz w:val="20"/>
+          <w:szCs w:val="20"/>
+        </w:rPr>
+      </w:pPr>
+      <w:r>
+        <w:rPr>
+          <w:rFonts w:ascii="Times New Roman" w:hAnsi="Times New Roman" w:cs="Times New Roman"/>
+          <w:sz w:val="20"/>
+          <w:szCs w:val="20"/>
+        </w:rPr>
+        <w:br w:type="page"/>
+      </w:r>
+    </w:p>
+    <w:p>
+      <w:pPr>
+        <w:spacing w:line="240" w:lineRule="auto"/>
+        <w:contextualSpacing w:val="0"/>
+        <w:rPr>
+          <w:rFonts w:ascii="Times New Roman" w:hAnsi="Times New Roman" w:cs="Times New Roman"/>
+          <w:sz w:val="20"/>
+          <w:szCs w:val="20"/>
+        </w:rPr>
+      </w:pPr>
+      <w:r>
+        <w:rPr>
+          <w:rFonts w:ascii="Times New Roman" w:hAnsi="Times New Roman" w:cs="Times New Roman"/>
+          <w:sz w:val="20"/>
+          <w:szCs w:val="20"/>
+        </w:rPr>
+        <w:lastRenderedPageBreak/>
+        <w:t>Renee Chan Ching Yi</w:t>
+      </w:r>
+    </w:p>
+    <w:p/>
+    <w:p>
+      <w:pPr>
+        <w:spacing w:line="360" w:lineRule="auto"/>
+      </w:pPr>
+      <w:r>
+        <w:t xml:space="preserve">I think this a good opportunity for me to implement the knowledge what I </w:t>
+      </w:r>
+      <w:r>
+        <w:rPr>
+          <w:noProof/>
+        </w:rPr>
+        <w:t>learn</w:t>
+      </w:r>
+      <w:r>
+        <w:rPr>
+          <w:noProof/>
+        </w:rPr>
+        <w:t>ed</w:t>
+      </w:r>
+      <w:r>
+        <w:t xml:space="preserve">. Since I </w:t>
+      </w:r>
+      <w:r>
+        <w:rPr>
+          <w:noProof/>
+        </w:rPr>
+        <w:t>learn</w:t>
+      </w:r>
+      <w:r>
+        <w:rPr>
+          <w:noProof/>
+        </w:rPr>
+        <w:t>ed</w:t>
+      </w:r>
+      <w:r>
+        <w:t xml:space="preserve"> the basic knowledge of the system life cycle which includes planning, analysis, design, implementation, </w:t>
+      </w:r>
+      <w:r>
+        <w:rPr>
+          <w:noProof/>
+        </w:rPr>
+        <w:t>and</w:t>
+      </w:r>
+      <w:r>
+        <w:t xml:space="preserve"> maintenance. </w:t>
+      </w:r>
+    </w:p>
+    <w:p>
+      <w:pPr>
+        <w:spacing w:line="360" w:lineRule="auto"/>
+      </w:pPr>
       <w:bookmarkStart w:id="0" w:name="_GoBack"/>
-      <w:r>
+      <w:bookmarkEnd w:id="0"/>
+    </w:p>
+    <w:p>
+      <w:pPr>
+        <w:spacing w:line="360" w:lineRule="auto"/>
+      </w:pPr>
+      <w:r>
+        <w:t xml:space="preserve">In this project, it starts from the planning phase, and also it will go through all phases. </w:t>
+      </w:r>
+      <w:r>
+        <w:rPr>
+          <w:noProof/>
+        </w:rPr>
+        <w:t>I</w:t>
+      </w:r>
+      <w:r>
+        <w:rPr>
+          <w:noProof/>
+        </w:rPr>
+        <w:t xml:space="preserve">t provides a chance for </w:t>
+      </w:r>
+      <w:r>
+        <w:rPr>
+          <w:noProof/>
+        </w:rPr>
+        <w:t xml:space="preserve">building </w:t>
+      </w:r>
+      <w:r>
+        <w:rPr>
+          <w:noProof/>
+        </w:rPr>
+        <w:t>communication</w:t>
+      </w:r>
+      <w:r>
+        <w:rPr>
+          <w:noProof/>
+        </w:rPr>
+        <w:t xml:space="preserve"> with group mates.</w:t>
+      </w:r>
+      <w:r>
+        <w:t xml:space="preserve"> Thus, it makes me know about the power of teamwork. We don’t have any ideas what should we do. For solving this issue, we had </w:t>
+      </w:r>
+      <w:r>
+        <w:rPr>
+          <w:noProof/>
+        </w:rPr>
+        <w:t>h</w:t>
+      </w:r>
+      <w:r>
+        <w:rPr>
+          <w:noProof/>
+        </w:rPr>
+        <w:t>e</w:t>
+      </w:r>
+      <w:r>
+        <w:rPr>
+          <w:noProof/>
+        </w:rPr>
+        <w:t>ld</w:t>
+      </w:r>
+      <w:r>
+        <w:t xml:space="preserve"> a meeting for discussing the project topic. After that, I prepare the project plan and set up the project schedule. In the project plan, I </w:t>
+      </w:r>
+      <w:r>
+        <w:rPr>
+          <w:noProof/>
+        </w:rPr>
+        <w:t>learn</w:t>
+      </w:r>
+      <w:r>
+        <w:rPr>
+          <w:noProof/>
+        </w:rPr>
+        <w:t>ed</w:t>
+      </w:r>
+      <w:r>
+        <w:t xml:space="preserve"> more about the work breakdown structure. Furthermore, I get more information </w:t>
+      </w:r>
+      <w:r>
+        <w:rPr>
+          <w:noProof/>
+        </w:rPr>
+        <w:t>about</w:t>
+      </w:r>
+      <w:r>
+        <w:t xml:space="preserve"> testing approaches. Therefore, I can select a more appropriated one for our project.  </w:t>
+      </w:r>
+    </w:p>
+    <w:p>
+      <w:pPr>
+        <w:spacing w:line="240" w:lineRule="auto"/>
+        <w:contextualSpacing w:val="0"/>
         <w:rPr>
           <w:rFonts w:ascii="Times New Roman" w:hAnsi="Times New Roman" w:cs="Times New Roman"/>
           <w:sz w:val="20"/>
           <w:szCs w:val="20"/>
         </w:rPr>
-        <w:t xml:space="preserve">In this project, I </w:t>
-      </w:r>
-      <w:r>
-        <w:rPr>
-          <w:rFonts w:ascii="Times New Roman" w:hAnsi="Times New Roman" w:cs="Times New Roman"/>
-          <w:sz w:val="20"/>
-          <w:szCs w:val="20"/>
-        </w:rPr>
-        <w:t>can</w:t>
-      </w:r>
-      <w:r>
-        <w:rPr>
-          <w:rFonts w:ascii="Times New Roman" w:hAnsi="Times New Roman" w:cs="Times New Roman"/>
-          <w:sz w:val="20"/>
-          <w:szCs w:val="20"/>
-        </w:rPr>
-        <w:t xml:space="preserve"> practice what I have learned in CS3342 and CS3343 such as testing, coding and project management. I am a software tester in this project. In order to the pursuit of a higher coverage of the program. We use Bottom-Up Integration Testing. It is different from the practical Test and exam since it doesn't have a fixed framework to limit our thoughts. For example, </w:t>
-      </w:r>
-      <w:proofErr w:type="gramStart"/>
-      <w:r>
-        <w:rPr>
-          <w:rFonts w:ascii="Times New Roman" w:hAnsi="Times New Roman" w:cs="Times New Roman"/>
-          <w:sz w:val="20"/>
-          <w:szCs w:val="20"/>
-        </w:rPr>
-        <w:t>It</w:t>
-      </w:r>
-      <w:proofErr w:type="gramEnd"/>
-      <w:r>
-        <w:rPr>
-          <w:rFonts w:ascii="Times New Roman" w:hAnsi="Times New Roman" w:cs="Times New Roman"/>
-          <w:sz w:val="20"/>
-          <w:szCs w:val="20"/>
-        </w:rPr>
-        <w:t xml:space="preserve"> does not limit which type of integration Testing Approaches we use. We can choose according to our own project.  </w:t>
-      </w:r>
-    </w:p>
-    <w:p>
-      <w:pPr>
-        <w:spacing w:line="240" w:lineRule="auto"/>
-        <w:contextualSpacing w:val="0"/>
-        <w:rPr>
-          <w:rFonts w:ascii="Times New Roman" w:hAnsi="Times New Roman" w:cs="Times New Roman"/>
-          <w:sz w:val="20"/>
-          <w:szCs w:val="20"/>
-        </w:rPr>
-      </w:pPr>
-      <w:r>
-        <w:rPr>
-          <w:rFonts w:ascii="Times New Roman" w:hAnsi="Times New Roman" w:cs="Times New Roman"/>
-          <w:sz w:val="20"/>
-          <w:szCs w:val="20"/>
-        </w:rPr>
-        <w:t>Before the coding and testing, we have conducted a meeting that to discuss our project detail such as project title, aims and schedule. It is very important for our project because It lays a good foundation for our future work. Moreover, it improves work efficiency since it provides a clear direction for us. We can concentrate on our work.</w:t>
-      </w:r>
-    </w:p>
-    <w:p>
-      <w:pPr>
-        <w:spacing w:line="240" w:lineRule="auto"/>
-        <w:contextualSpacing w:val="0"/>
-        <w:rPr>
-          <w:rFonts w:ascii="Times New Roman" w:hAnsi="Times New Roman" w:cs="Times New Roman"/>
-          <w:sz w:val="20"/>
-          <w:szCs w:val="20"/>
-        </w:rPr>
-      </w:pPr>
-      <w:r>
-        <w:rPr>
-          <w:rFonts w:ascii="Times New Roman" w:hAnsi="Times New Roman" w:cs="Times New Roman"/>
-          <w:sz w:val="20"/>
-          <w:szCs w:val="20"/>
-        </w:rPr>
-        <w:t xml:space="preserve">In addition, communication is an important part of the project. For example, we are using GitHub to combine our work. If a member </w:t>
-      </w:r>
-      <w:r>
-        <w:rPr>
-          <w:rFonts w:ascii="Times New Roman" w:hAnsi="Times New Roman" w:cs="Times New Roman"/>
-          <w:sz w:val="20"/>
-          <w:szCs w:val="20"/>
-        </w:rPr>
-        <w:t>updates</w:t>
-      </w:r>
-      <w:r>
-        <w:rPr>
-          <w:rFonts w:ascii="Times New Roman" w:hAnsi="Times New Roman" w:cs="Times New Roman"/>
-          <w:sz w:val="20"/>
-          <w:szCs w:val="20"/>
-        </w:rPr>
-        <w:t xml:space="preserve"> a class and without contact with other members, it will cause code conflicts and affect project progress. Therefore, we will send a message in the WhatsApp group before the code uploading.</w:t>
-      </w:r>
-    </w:p>
-    <w:p>
-      <w:pPr>
-        <w:spacing w:line="240" w:lineRule="auto"/>
-        <w:contextualSpacing w:val="0"/>
-        <w:rPr>
-          <w:rFonts w:ascii="Times New Roman" w:hAnsi="Times New Roman" w:cs="Times New Roman" w:hint="eastAsia"/>
-          <w:sz w:val="20"/>
-          <w:szCs w:val="20"/>
-        </w:rPr>
-      </w:pPr>
-      <w:r>
-        <w:rPr>
-          <w:rFonts w:ascii="Times New Roman" w:hAnsi="Times New Roman" w:cs="Times New Roman"/>
-          <w:sz w:val="20"/>
-          <w:szCs w:val="20"/>
-        </w:rPr>
-        <w:t>In summary, this project provides an opportunity to accumulate related experience and enhance testing skill and communication skill.</w:t>
-      </w:r>
-      <w:bookmarkEnd w:id="0"/>
+      </w:pPr>
     </w:p>
     <w:sectPr>
       <w:pgSz w:w="12240" w:h="15840"/>
@@ -1109,8 +820,58 @@
 </w:document>
 </file>
 
+<file path=word/endnotes.xml><?xml version="1.0" encoding="utf-8"?>
+<w:endnotes xmlns:wpc="http://schemas.microsoft.com/office/word/2010/wordprocessingCanvas" xmlns:mc="http://schemas.openxmlformats.org/markup-compatibility/2006" xmlns:o="urn:schemas-microsoft-com:office:office" xmlns:r="http://schemas.openxmlformats.org/officeDocument/2006/relationships" xmlns:m="http://schemas.openxmlformats.org/officeDocument/2006/math" xmlns:v="urn:schemas-microsoft-com:vml" xmlns:wp14="http://schemas.microsoft.com/office/word/2010/wordprocessingDrawing" xmlns:wp="http://schemas.openxmlformats.org/drawingml/2006/wordprocessingDrawing" xmlns:w10="urn:schemas-microsoft-com:office:word" xmlns:w="http://schemas.openxmlformats.org/wordprocessingml/2006/main" xmlns:w14="http://schemas.microsoft.com/office/word/2010/wordml" xmlns:w15="http://schemas.microsoft.com/office/word/2012/wordml" xmlns:wpg="http://schemas.microsoft.com/office/word/2010/wordprocessingGroup" xmlns:wpi="http://schemas.microsoft.com/office/word/2010/wordprocessingInk" xmlns:wne="http://schemas.microsoft.com/office/word/2006/wordml" xmlns:wps="http://schemas.microsoft.com/office/word/2010/wordprocessingShape" mc:Ignorable="w14 w15 wp14">
+  <w:endnote w:type="separator" w:id="-1">
+    <w:p>
+      <w:pPr>
+        <w:spacing w:line="240" w:lineRule="auto"/>
+      </w:pPr>
+      <w:r>
+        <w:separator/>
+      </w:r>
+    </w:p>
+  </w:endnote>
+  <w:endnote w:type="continuationSeparator" w:id="0">
+    <w:p>
+      <w:pPr>
+        <w:spacing w:line="240" w:lineRule="auto"/>
+      </w:pPr>
+      <w:r>
+        <w:continuationSeparator/>
+      </w:r>
+    </w:p>
+  </w:endnote>
+</w:endnotes>
+</file>
+
+<file path=word/footnotes.xml><?xml version="1.0" encoding="utf-8"?>
+<w:footnotes xmlns:wpc="http://schemas.microsoft.com/office/word/2010/wordprocessingCanvas" xmlns:mc="http://schemas.openxmlformats.org/markup-compatibility/2006" xmlns:o="urn:schemas-microsoft-com:office:office" xmlns:r="http://schemas.openxmlformats.org/officeDocument/2006/relationships" xmlns:m="http://schemas.openxmlformats.org/officeDocument/2006/math" xmlns:v="urn:schemas-microsoft-com:vml" xmlns:wp14="http://schemas.microsoft.com/office/word/2010/wordprocessingDrawing" xmlns:wp="http://schemas.openxmlformats.org/drawingml/2006/wordprocessingDrawing" xmlns:w10="urn:schemas-microsoft-com:office:word" xmlns:w="http://schemas.openxmlformats.org/wordprocessingml/2006/main" xmlns:w14="http://schemas.microsoft.com/office/word/2010/wordml" xmlns:w15="http://schemas.microsoft.com/office/word/2012/wordml" xmlns:wpg="http://schemas.microsoft.com/office/word/2010/wordprocessingGroup" xmlns:wpi="http://schemas.microsoft.com/office/word/2010/wordprocessingInk" xmlns:wne="http://schemas.microsoft.com/office/word/2006/wordml" xmlns:wps="http://schemas.microsoft.com/office/word/2010/wordprocessingShape" mc:Ignorable="w14 w15 wp14">
+  <w:footnote w:type="separator" w:id="-1">
+    <w:p>
+      <w:pPr>
+        <w:spacing w:line="240" w:lineRule="auto"/>
+      </w:pPr>
+      <w:r>
+        <w:separator/>
+      </w:r>
+    </w:p>
+  </w:footnote>
+  <w:footnote w:type="continuationSeparator" w:id="0">
+    <w:p>
+      <w:pPr>
+        <w:spacing w:line="240" w:lineRule="auto"/>
+      </w:pPr>
+      <w:r>
+        <w:continuationSeparator/>
+      </w:r>
+    </w:p>
+  </w:footnote>
+</w:footnotes>
+</file>
+
 <file path=word/styles.xml><?xml version="1.0" encoding="utf-8"?>
-<w:styles xmlns:mc="http://schemas.openxmlformats.org/markup-compatibility/2006" xmlns:r="http://schemas.openxmlformats.org/officeDocument/2006/relationships" xmlns:w="http://schemas.openxmlformats.org/wordprocessingml/2006/main" xmlns:w14="http://schemas.microsoft.com/office/word/2010/wordml" xmlns:w15="http://schemas.microsoft.com/office/word/2012/wordml" xmlns:w16cid="http://schemas.microsoft.com/office/word/2016/wordml/cid" xmlns:w16se="http://schemas.microsoft.com/office/word/2015/wordml/symex" mc:Ignorable="w14 w15 w16se w16cid">
+<w:styles xmlns:mc="http://schemas.openxmlformats.org/markup-compatibility/2006" xmlns:r="http://schemas.openxmlformats.org/officeDocument/2006/relationships" xmlns:w="http://schemas.openxmlformats.org/wordprocessingml/2006/main" xmlns:w14="http://schemas.microsoft.com/office/word/2010/wordml" xmlns:w15="http://schemas.microsoft.com/office/word/2012/wordml" mc:Ignorable="w14 w15">
   <w:docDefaults>
     <w:rPrDefault>
       <w:rPr>
@@ -1127,7 +888,7 @@
       </w:pPr>
     </w:pPrDefault>
   </w:docDefaults>
-  <w:latentStyles w:defLockedState="0" w:defUIPriority="99" w:defSemiHidden="0" w:defUnhideWhenUsed="0" w:defQFormat="0" w:count="375">
+  <w:latentStyles w:defLockedState="0" w:defUIPriority="99" w:defSemiHidden="0" w:defUnhideWhenUsed="0" w:defQFormat="0" w:count="371">
     <w:lsdException w:name="Normal" w:uiPriority="0" w:qFormat="1"/>
     <w:lsdException w:name="heading 1" w:uiPriority="9" w:qFormat="1"/>
     <w:lsdException w:name="heading 2" w:semiHidden="1" w:uiPriority="9" w:unhideWhenUsed="1" w:qFormat="1"/>
@@ -1499,10 +1260,6 @@
     <w:lsdException w:name="List Table 5 Dark Accent 6" w:uiPriority="50"/>
     <w:lsdException w:name="List Table 6 Colorful Accent 6" w:uiPriority="51"/>
     <w:lsdException w:name="List Table 7 Colorful Accent 6" w:uiPriority="52"/>
-    <w:lsdException w:name="Mention" w:semiHidden="1" w:unhideWhenUsed="1"/>
-    <w:lsdException w:name="Smart Hyperlink" w:semiHidden="1" w:unhideWhenUsed="1"/>
-    <w:lsdException w:name="Hashtag" w:semiHidden="1" w:unhideWhenUsed="1"/>
-    <w:lsdException w:name="Unresolved Mention" w:semiHidden="1" w:unhideWhenUsed="1"/>
   </w:latentStyles>
   <w:style w:type="paragraph" w:default="1" w:styleId="a">
     <w:name w:val="Normal"/>
@@ -1692,6 +1449,50 @@
       <w:sz w:val="30"/>
       <w:szCs w:val="30"/>
     </w:rPr>
+  </w:style>
+  <w:style w:type="paragraph" w:styleId="a5">
+    <w:name w:val="header"/>
+    <w:basedOn w:val="a"/>
+    <w:link w:val="a6"/>
+    <w:uiPriority w:val="99"/>
+    <w:unhideWhenUsed/>
+    <w:rsid w:val="00F91E52"/>
+    <w:pPr>
+      <w:tabs>
+        <w:tab w:val="center" w:pos="4680"/>
+        <w:tab w:val="right" w:pos="9360"/>
+      </w:tabs>
+      <w:spacing w:line="240" w:lineRule="auto"/>
+    </w:pPr>
+  </w:style>
+  <w:style w:type="character" w:customStyle="1" w:styleId="a6">
+    <w:name w:val="頁首 字元"/>
+    <w:basedOn w:val="a0"/>
+    <w:link w:val="a5"/>
+    <w:uiPriority w:val="99"/>
+    <w:rsid w:val="00F91E52"/>
+  </w:style>
+  <w:style w:type="paragraph" w:styleId="a7">
+    <w:name w:val="footer"/>
+    <w:basedOn w:val="a"/>
+    <w:link w:val="a8"/>
+    <w:uiPriority w:val="99"/>
+    <w:unhideWhenUsed/>
+    <w:rsid w:val="00F91E52"/>
+    <w:pPr>
+      <w:tabs>
+        <w:tab w:val="center" w:pos="4680"/>
+        <w:tab w:val="right" w:pos="9360"/>
+      </w:tabs>
+      <w:spacing w:line="240" w:lineRule="auto"/>
+    </w:pPr>
+  </w:style>
+  <w:style w:type="character" w:customStyle="1" w:styleId="a8">
+    <w:name w:val="頁尾 字元"/>
+    <w:basedOn w:val="a0"/>
+    <w:link w:val="a7"/>
+    <w:uiPriority w:val="99"/>
+    <w:rsid w:val="00F91E52"/>
   </w:style>
 </w:styles>
 </file>

</xml_diff>

<commit_message>
update class and create testing class for manager action;
</commit_message>
<xml_diff>
--- a/doc/group4_Self-Assessment_Report.docx
+++ b/doc/group4_Self-Assessment_Report.docx
@@ -206,60 +206,50 @@
           <w:szCs w:val="28"/>
         </w:rPr>
       </w:pPr>
-      <w:proofErr w:type="spellStart"/>
       <w:r>
         <w:rPr>
           <w:rFonts w:ascii="Times New Roman" w:eastAsia="Times New Roman" w:hAnsi="Times New Roman" w:cs="Times New Roman"/>
           <w:sz w:val="28"/>
           <w:szCs w:val="28"/>
         </w:rPr>
-        <w:t>Tsui</w:t>
-      </w:r>
-      <w:proofErr w:type="spellEnd"/>
-      <w:r>
+        <w:t>Tsui Ka Kin</w:t>
+      </w:r>
+    </w:p>
+    <w:p>
+      <w:pPr>
+        <w:contextualSpacing w:val="0"/>
+        <w:jc w:val="center"/>
         <w:rPr>
           <w:rFonts w:ascii="Times New Roman" w:eastAsia="Times New Roman" w:hAnsi="Times New Roman" w:cs="Times New Roman"/>
           <w:sz w:val="28"/>
           <w:szCs w:val="28"/>
         </w:rPr>
-        <w:t xml:space="preserve"> Ka Kin</w:t>
-      </w:r>
-    </w:p>
-    <w:p>
-      <w:pPr>
-        <w:contextualSpacing w:val="0"/>
-        <w:jc w:val="center"/>
+      </w:pPr>
+      <w:r>
         <w:rPr>
           <w:rFonts w:ascii="Times New Roman" w:eastAsia="Times New Roman" w:hAnsi="Times New Roman" w:cs="Times New Roman"/>
           <w:sz w:val="28"/>
           <w:szCs w:val="28"/>
         </w:rPr>
-      </w:pPr>
-      <w:r>
+        <w:t>Tam Kwan Leong</w:t>
+      </w:r>
+    </w:p>
+    <w:p>
+      <w:pPr>
+        <w:contextualSpacing w:val="0"/>
+        <w:jc w:val="center"/>
         <w:rPr>
           <w:rFonts w:ascii="Times New Roman" w:eastAsia="Times New Roman" w:hAnsi="Times New Roman" w:cs="Times New Roman"/>
           <w:sz w:val="28"/>
           <w:szCs w:val="28"/>
         </w:rPr>
-        <w:t>Tam Kwan Leong</w:t>
-      </w:r>
-    </w:p>
-    <w:p>
-      <w:pPr>
-        <w:contextualSpacing w:val="0"/>
-        <w:jc w:val="center"/>
+      </w:pPr>
+      <w:r>
         <w:rPr>
           <w:rFonts w:ascii="Times New Roman" w:eastAsia="Times New Roman" w:hAnsi="Times New Roman" w:cs="Times New Roman"/>
           <w:sz w:val="28"/>
           <w:szCs w:val="28"/>
         </w:rPr>
-      </w:pPr>
-      <w:r>
-        <w:rPr>
-          <w:rFonts w:ascii="Times New Roman" w:eastAsia="Times New Roman" w:hAnsi="Times New Roman" w:cs="Times New Roman"/>
-          <w:sz w:val="28"/>
-          <w:szCs w:val="28"/>
-        </w:rPr>
         <w:t>Chan Ching Yi</w:t>
       </w:r>
     </w:p>
@@ -367,15 +357,7 @@
           <w:sz w:val="20"/>
           <w:szCs w:val="20"/>
         </w:rPr>
-        <w:t xml:space="preserve"> know the unit test, integration test. I know how to let these test wo</w:t>
-      </w:r>
-      <w:r>
-        <w:rPr>
-          <w:rFonts w:ascii="Times New Roman" w:eastAsia="Times New Roman" w:hAnsi="Times New Roman" w:cs="Times New Roman"/>
-          <w:sz w:val="20"/>
-          <w:szCs w:val="20"/>
-        </w:rPr>
-        <w:t>rk and use these testing to debug.</w:t>
+        <w:t xml:space="preserve"> know the unit test, integration test. I know how to let these test work and use these testing to debug.</w:t>
       </w:r>
     </w:p>
     <w:p>
@@ -412,15 +394,7 @@
           <w:sz w:val="20"/>
           <w:szCs w:val="20"/>
         </w:rPr>
-        <w:t xml:space="preserve"> understand the time management after the project because we need to do the placement in this semester. We need to find the free time or after working in the placement to do this project. Therefore, we need to set </w:t>
-      </w:r>
-      <w:r>
-        <w:rPr>
-          <w:rFonts w:ascii="Times New Roman" w:eastAsia="Times New Roman" w:hAnsi="Times New Roman" w:cs="Times New Roman"/>
-          <w:sz w:val="20"/>
-          <w:szCs w:val="20"/>
-        </w:rPr>
-        <w:t>all task deadline to finish the project and remark all task details like the development time. In the development time, we will point out the task or function we need to finish. It can easy to know which task or function we are not complete.</w:t>
+        <w:t xml:space="preserve"> understand the time management after the project because we need to do the placement in this semester. We need to find the free time or after working in the placement to do this project. Therefore, we need to set all task deadline to finish the project and remark all task details like the development time. In the development time, we will point out the task or function we need to finish. It can easy to know which task or function we are not complete.</w:t>
       </w:r>
     </w:p>
     <w:p>
@@ -457,15 +431,7 @@
           <w:sz w:val="20"/>
           <w:szCs w:val="20"/>
         </w:rPr>
-        <w:t xml:space="preserve"> am</w:t>
-      </w:r>
-      <w:r>
-        <w:rPr>
-          <w:rFonts w:ascii="Times New Roman" w:eastAsia="Times New Roman" w:hAnsi="Times New Roman" w:cs="Times New Roman"/>
-          <w:sz w:val="20"/>
-          <w:szCs w:val="20"/>
-        </w:rPr>
-        <w:t xml:space="preserve"> project manager role in this project. This role let me know how to set the deadline or how to manage the team mate to do the project. We will discuss which team mate good at which function. Then we will assign the task to he/she.</w:t>
+        <w:t xml:space="preserve"> am project manager role in this project. This role let me know how to set the deadline or how to manage the team mate to do the project. We will discuss which team mate good at which function. Then we will assign the task to he/she.</w:t>
       </w:r>
     </w:p>
     <w:p>
@@ -502,15 +468,7 @@
           <w:sz w:val="20"/>
           <w:szCs w:val="20"/>
         </w:rPr>
-        <w:t xml:space="preserve"> know the vers</w:t>
-      </w:r>
-      <w:r>
-        <w:rPr>
-          <w:rFonts w:ascii="Times New Roman" w:eastAsia="Times New Roman" w:hAnsi="Times New Roman" w:cs="Times New Roman"/>
-          <w:sz w:val="20"/>
-          <w:szCs w:val="20"/>
-        </w:rPr>
-        <w:t xml:space="preserve">ion control is how important in the project because almost project is not a personal project. It </w:t>
+        <w:t xml:space="preserve"> know the version control is how important in the project because almost project is not a personal project. It </w:t>
       </w:r>
       <w:proofErr w:type="gramStart"/>
       <w:r>
@@ -528,15 +486,7 @@
           <w:sz w:val="20"/>
           <w:szCs w:val="20"/>
         </w:rPr>
-        <w:t xml:space="preserve"> to finish from a team like us. It means that the team not only build by 1 person so if we can’t know the version by the development version. We will not b</w:t>
-      </w:r>
-      <w:r>
-        <w:rPr>
-          <w:rFonts w:ascii="Times New Roman" w:eastAsia="Times New Roman" w:hAnsi="Times New Roman" w:cs="Times New Roman"/>
-          <w:sz w:val="20"/>
-          <w:szCs w:val="20"/>
-        </w:rPr>
-        <w:t>uild a good system.</w:t>
+        <w:t xml:space="preserve"> to finish from a team like us. It means that the team not only build by 1 person so if we can’t know the version by the development version. We will not build a good system.</w:t>
       </w:r>
     </w:p>
     <w:p>
@@ -651,15 +601,7 @@
           <w:sz w:val="20"/>
           <w:szCs w:val="20"/>
         </w:rPr>
-        <w:t xml:space="preserve"> was</w:t>
-      </w:r>
-      <w:r>
-        <w:rPr>
-          <w:rFonts w:ascii="Times New Roman" w:eastAsia="Times New Roman" w:hAnsi="Times New Roman" w:cs="Times New Roman"/>
-          <w:sz w:val="20"/>
-          <w:szCs w:val="20"/>
-        </w:rPr>
-        <w:t xml:space="preserve"> forgot how to write a Java program  during the development progress. I need to recap </w:t>
+        <w:t xml:space="preserve"> was forgot how to write a Java program  during the development progress. I need to recap </w:t>
       </w:r>
       <w:proofErr w:type="gramStart"/>
       <w:r>
@@ -734,15 +676,7 @@
           <w:sz w:val="20"/>
           <w:szCs w:val="20"/>
         </w:rPr>
-        <w:t>ad</w:t>
-      </w:r>
-      <w:r>
-        <w:rPr>
-          <w:rFonts w:ascii="Times New Roman" w:eastAsia="Times New Roman" w:hAnsi="Times New Roman" w:cs="Times New Roman"/>
-          <w:sz w:val="20"/>
-          <w:szCs w:val="20"/>
-        </w:rPr>
-        <w:t>dition,  my</w:t>
+        <w:t>addition,  my</w:t>
       </w:r>
       <w:proofErr w:type="gramEnd"/>
       <w:r>
@@ -805,15 +739,7 @@
           <w:sz w:val="20"/>
           <w:szCs w:val="20"/>
         </w:rPr>
-        <w:t>, bitbucket) when the project start, especially the merge branch function. I was no idea how to handle the files conflict w</w:t>
-      </w:r>
-      <w:r>
-        <w:rPr>
-          <w:rFonts w:ascii="Times New Roman" w:eastAsia="Times New Roman" w:hAnsi="Times New Roman" w:cs="Times New Roman"/>
-          <w:sz w:val="20"/>
-          <w:szCs w:val="20"/>
-        </w:rPr>
-        <w:t xml:space="preserve">hen the branch merged. I always chosen my current version when files conflict, as the result, the program may </w:t>
+        <w:t xml:space="preserve">, bitbucket) when the project start, especially the merge branch function. I was no idea how to handle the files conflict when the branch merged. I always chosen my current version when files conflict, as the result, the program may </w:t>
       </w:r>
       <w:proofErr w:type="gramStart"/>
       <w:r>
@@ -849,15 +775,7 @@
           <w:sz w:val="20"/>
           <w:szCs w:val="20"/>
         </w:rPr>
-        <w:t xml:space="preserve"> to handle file conflict when the merge branch which solve the problem </w:t>
-      </w:r>
-      <w:r>
-        <w:rPr>
-          <w:rFonts w:ascii="Times New Roman" w:eastAsia="Times New Roman" w:hAnsi="Times New Roman" w:cs="Times New Roman"/>
-          <w:sz w:val="20"/>
-          <w:szCs w:val="20"/>
-        </w:rPr>
-        <w:t xml:space="preserve">with author.  </w:t>
+        <w:t xml:space="preserve"> to handle file conflict when the merge branch which solve the problem with author.  </w:t>
       </w:r>
       <w:proofErr w:type="gramStart"/>
       <w:r>
@@ -981,123 +899,303 @@
           <w:szCs w:val="20"/>
         </w:rPr>
       </w:pPr>
+      <w:r>
+        <w:rPr>
+          <w:rFonts w:ascii="Times New Roman" w:hAnsi="Times New Roman" w:cs="Times New Roman"/>
+          <w:sz w:val="20"/>
+          <w:szCs w:val="20"/>
+        </w:rPr>
+        <w:t xml:space="preserve">In this project, I </w:t>
+      </w:r>
+      <w:r>
+        <w:rPr>
+          <w:rFonts w:ascii="Times New Roman" w:hAnsi="Times New Roman" w:cs="Times New Roman"/>
+          <w:sz w:val="20"/>
+          <w:szCs w:val="20"/>
+        </w:rPr>
+        <w:t>can</w:t>
+      </w:r>
+      <w:r>
+        <w:rPr>
+          <w:rFonts w:ascii="Times New Roman" w:hAnsi="Times New Roman" w:cs="Times New Roman"/>
+          <w:sz w:val="20"/>
+          <w:szCs w:val="20"/>
+        </w:rPr>
+        <w:t xml:space="preserve"> practice what I have learned in CS3342 and CS3343 such as testing, coding and project management. I am a software tester in this project. In order to the pursuit of a higher coverage of the program. We use Bottom-Up Integration Testing. It is different from the practical Test and exam since it doesn't have a fixed framework to limit our thoughts. For example, </w:t>
+      </w:r>
+      <w:proofErr w:type="gramStart"/>
+      <w:r>
+        <w:rPr>
+          <w:rFonts w:ascii="Times New Roman" w:hAnsi="Times New Roman" w:cs="Times New Roman"/>
+          <w:sz w:val="20"/>
+          <w:szCs w:val="20"/>
+        </w:rPr>
+        <w:t>It</w:t>
+      </w:r>
+      <w:proofErr w:type="gramEnd"/>
+      <w:r>
+        <w:rPr>
+          <w:rFonts w:ascii="Times New Roman" w:hAnsi="Times New Roman" w:cs="Times New Roman"/>
+          <w:sz w:val="20"/>
+          <w:szCs w:val="20"/>
+        </w:rPr>
+        <w:t xml:space="preserve"> does not limit which type of integration Testing Approaches we use. We can choose according to our own project.  </w:t>
+      </w:r>
+    </w:p>
+    <w:p>
+      <w:pPr>
+        <w:spacing w:line="240" w:lineRule="auto"/>
+        <w:contextualSpacing w:val="0"/>
+        <w:rPr>
+          <w:rFonts w:ascii="Times New Roman" w:hAnsi="Times New Roman" w:cs="Times New Roman"/>
+          <w:sz w:val="20"/>
+          <w:szCs w:val="20"/>
+        </w:rPr>
+      </w:pPr>
+      <w:r>
+        <w:rPr>
+          <w:rFonts w:ascii="Times New Roman" w:hAnsi="Times New Roman" w:cs="Times New Roman"/>
+          <w:sz w:val="20"/>
+          <w:szCs w:val="20"/>
+        </w:rPr>
+        <w:t>Before the coding and testing, we have conducted a meeting that to discuss our project detail such as project title, aims and schedule. It is very important for our project because It lays a good foundation for our future work. Moreover, it improves work efficiency since it provides a clear direction for us. We can concentrate on our work.</w:t>
+      </w:r>
+    </w:p>
+    <w:p>
+      <w:pPr>
+        <w:spacing w:line="240" w:lineRule="auto"/>
+        <w:contextualSpacing w:val="0"/>
+        <w:rPr>
+          <w:rFonts w:ascii="Times New Roman" w:hAnsi="Times New Roman" w:cs="Times New Roman"/>
+          <w:sz w:val="20"/>
+          <w:szCs w:val="20"/>
+        </w:rPr>
+      </w:pPr>
+      <w:r>
+        <w:rPr>
+          <w:rFonts w:ascii="Times New Roman" w:hAnsi="Times New Roman" w:cs="Times New Roman"/>
+          <w:sz w:val="20"/>
+          <w:szCs w:val="20"/>
+        </w:rPr>
+        <w:t>In addition, communication is an important part of the project. For example, we are using GitHub to combine our work. If a member updates a class and without contact with other members, it will cause code conflicts and affect project progress. Therefore, we will send a message in the WhatsApp group before the code uploading.</w:t>
+      </w:r>
+    </w:p>
+    <w:p>
+      <w:pPr>
+        <w:spacing w:line="240" w:lineRule="auto"/>
+        <w:contextualSpacing w:val="0"/>
+        <w:rPr>
+          <w:rFonts w:ascii="Times New Roman" w:hAnsi="Times New Roman" w:cs="Times New Roman"/>
+          <w:sz w:val="20"/>
+          <w:szCs w:val="20"/>
+        </w:rPr>
+      </w:pPr>
+      <w:r>
+        <w:rPr>
+          <w:rFonts w:ascii="Times New Roman" w:hAnsi="Times New Roman" w:cs="Times New Roman"/>
+          <w:sz w:val="20"/>
+          <w:szCs w:val="20"/>
+        </w:rPr>
+        <w:t>In summary, this project provides an opportunity to accumulate related experience and enhance testing skill and communication skill.</w:t>
+      </w:r>
+    </w:p>
+    <w:p>
+      <w:pPr>
+        <w:rPr>
+          <w:rFonts w:ascii="Times New Roman" w:hAnsi="Times New Roman" w:cs="Times New Roman"/>
+          <w:sz w:val="20"/>
+          <w:szCs w:val="20"/>
+        </w:rPr>
+      </w:pPr>
+      <w:r>
+        <w:rPr>
+          <w:rFonts w:ascii="Times New Roman" w:hAnsi="Times New Roman" w:cs="Times New Roman"/>
+          <w:sz w:val="20"/>
+          <w:szCs w:val="20"/>
+        </w:rPr>
+        <w:br w:type="page"/>
+      </w:r>
+    </w:p>
+    <w:p>
+      <w:pPr>
+        <w:spacing w:line="240" w:lineRule="auto"/>
+        <w:contextualSpacing w:val="0"/>
+        <w:rPr>
+          <w:rFonts w:ascii="Times New Roman" w:hAnsi="Times New Roman" w:cs="Times New Roman"/>
+          <w:sz w:val="20"/>
+          <w:szCs w:val="20"/>
+        </w:rPr>
+      </w:pPr>
+      <w:r>
+        <w:rPr>
+          <w:rFonts w:ascii="Times New Roman" w:hAnsi="Times New Roman" w:cs="Times New Roman"/>
+          <w:sz w:val="20"/>
+          <w:szCs w:val="20"/>
+        </w:rPr>
+        <w:lastRenderedPageBreak/>
+        <w:t>TSUI Ka Kin</w:t>
+      </w:r>
+    </w:p>
+    <w:p>
+      <w:pPr>
+        <w:spacing w:line="240" w:lineRule="auto"/>
+        <w:contextualSpacing w:val="0"/>
+        <w:rPr>
+          <w:rFonts w:ascii="Times New Roman" w:hAnsi="Times New Roman" w:cs="Times New Roman"/>
+          <w:sz w:val="20"/>
+          <w:szCs w:val="20"/>
+        </w:rPr>
+      </w:pPr>
+    </w:p>
+    <w:p>
+      <w:pPr>
+        <w:spacing w:line="240" w:lineRule="auto"/>
+        <w:contextualSpacing w:val="0"/>
+        <w:jc w:val="both"/>
+        <w:rPr>
+          <w:rFonts w:ascii="Times New Roman" w:hAnsi="Times New Roman" w:cs="Times New Roman"/>
+          <w:sz w:val="20"/>
+          <w:szCs w:val="20"/>
+        </w:rPr>
+      </w:pPr>
+      <w:r>
+        <w:rPr>
+          <w:rFonts w:ascii="Times New Roman" w:hAnsi="Times New Roman" w:cs="Times New Roman"/>
+          <w:sz w:val="20"/>
+          <w:szCs w:val="20"/>
+        </w:rPr>
+        <w:t>To finish the project, there are too many technologies and skills, learned from this course, are used such as different design patterns and testing way. Before the project, I didn’t have any experience to work with teammate in programming group project, that makes me to become a challenge to do my works in the team. It is a good team to divide the job of each requirement and assign these task</w:t>
+      </w:r>
+      <w:r>
+        <w:rPr>
+          <w:rFonts w:ascii="Times New Roman" w:hAnsi="Times New Roman" w:cs="Times New Roman" w:hint="eastAsia"/>
+          <w:sz w:val="20"/>
+          <w:szCs w:val="20"/>
+        </w:rPr>
+        <w:t>s</w:t>
+      </w:r>
+      <w:r>
+        <w:rPr>
+          <w:rFonts w:ascii="Times New Roman" w:hAnsi="Times New Roman" w:cs="Times New Roman"/>
+          <w:sz w:val="20"/>
+          <w:szCs w:val="20"/>
+        </w:rPr>
+        <w:t xml:space="preserve"> to suitable candidates. </w:t>
+      </w:r>
+      <w:r>
+        <w:rPr>
+          <w:rFonts w:ascii="Times New Roman" w:hAnsi="Times New Roman" w:cs="Times New Roman"/>
+          <w:sz w:val="20"/>
+          <w:szCs w:val="20"/>
+        </w:rPr>
+        <w:t>Also,</w:t>
+      </w:r>
+      <w:r>
+        <w:rPr>
+          <w:rFonts w:ascii="Times New Roman" w:hAnsi="Times New Roman" w:cs="Times New Roman"/>
+          <w:sz w:val="20"/>
+          <w:szCs w:val="20"/>
+        </w:rPr>
+        <w:t xml:space="preserve"> there are some discussions for the development and testing to decide how to run better.</w:t>
+      </w:r>
+    </w:p>
+    <w:p>
+      <w:pPr>
+        <w:spacing w:line="240" w:lineRule="auto"/>
+        <w:contextualSpacing w:val="0"/>
+        <w:jc w:val="both"/>
+        <w:rPr>
+          <w:rFonts w:ascii="Times New Roman" w:hAnsi="Times New Roman" w:cs="Times New Roman"/>
+          <w:sz w:val="20"/>
+          <w:szCs w:val="20"/>
+        </w:rPr>
+      </w:pPr>
+    </w:p>
+    <w:p>
+      <w:pPr>
+        <w:spacing w:line="240" w:lineRule="auto"/>
+        <w:contextualSpacing w:val="0"/>
+        <w:jc w:val="both"/>
+        <w:rPr>
+          <w:rFonts w:ascii="Times New Roman" w:hAnsi="Times New Roman" w:cs="Times New Roman"/>
+          <w:sz w:val="20"/>
+          <w:szCs w:val="20"/>
+        </w:rPr>
+      </w:pPr>
+      <w:r>
+        <w:rPr>
+          <w:rFonts w:ascii="Times New Roman" w:hAnsi="Times New Roman" w:cs="Times New Roman"/>
+          <w:sz w:val="20"/>
+          <w:szCs w:val="20"/>
+        </w:rPr>
+        <w:t xml:space="preserve">Also, there is some defect points in our group for example everyone’s got a lot of personality that made us to need too much time to decide a way of the task in the discussions, and the coding style of us are not equal so that to merge our code is too </w:t>
+      </w:r>
+      <w:r>
+        <w:rPr>
+          <w:rFonts w:ascii="Times New Roman" w:hAnsi="Times New Roman" w:cs="Times New Roman"/>
+          <w:sz w:val="20"/>
+          <w:szCs w:val="20"/>
+        </w:rPr>
+        <w:t>difficult.</w:t>
+      </w:r>
+      <w:r>
+        <w:rPr>
+          <w:rFonts w:ascii="Times New Roman" w:hAnsi="Times New Roman" w:cs="Times New Roman"/>
+          <w:sz w:val="20"/>
+          <w:szCs w:val="20"/>
+        </w:rPr>
+        <w:t xml:space="preserve"> These points are needed to focus to </w:t>
+      </w:r>
+      <w:r>
+        <w:rPr>
+          <w:rFonts w:ascii="Times New Roman" w:hAnsi="Times New Roman" w:cs="Times New Roman"/>
+          <w:sz w:val="20"/>
+          <w:szCs w:val="20"/>
+        </w:rPr>
+        <w:t>improve the organizational cooperation for next group project.</w:t>
+      </w:r>
+      <w:r>
+        <w:rPr>
+          <w:rFonts w:ascii="Times New Roman" w:hAnsi="Times New Roman" w:cs="Times New Roman"/>
+          <w:sz w:val="20"/>
+          <w:szCs w:val="20"/>
+        </w:rPr>
+        <w:t xml:space="preserve"> It should be a good experience to make me know how to become a good teammate in the future.</w:t>
+      </w:r>
       <w:bookmarkStart w:id="0" w:name="_GoBack"/>
-      <w:r>
-        <w:rPr>
-          <w:rFonts w:ascii="Times New Roman" w:hAnsi="Times New Roman" w:cs="Times New Roman"/>
-          <w:sz w:val="20"/>
-          <w:szCs w:val="20"/>
-        </w:rPr>
-        <w:t xml:space="preserve">In this project, I </w:t>
-      </w:r>
-      <w:r>
-        <w:rPr>
-          <w:rFonts w:ascii="Times New Roman" w:hAnsi="Times New Roman" w:cs="Times New Roman"/>
-          <w:sz w:val="20"/>
-          <w:szCs w:val="20"/>
-        </w:rPr>
-        <w:t>can</w:t>
-      </w:r>
-      <w:r>
-        <w:rPr>
-          <w:rFonts w:ascii="Times New Roman" w:hAnsi="Times New Roman" w:cs="Times New Roman"/>
-          <w:sz w:val="20"/>
-          <w:szCs w:val="20"/>
-        </w:rPr>
-        <w:t xml:space="preserve"> practice what I have learned in CS3342 and CS3343 such as testing, coding and project management. I am a software tester in this project. In order to the pursuit of a higher coverage of the program. We use Bottom-Up Integration Testing. It is different from the practical Test and exam since it doesn't have a fixed framework to limit our thoughts. For example, </w:t>
-      </w:r>
-      <w:proofErr w:type="gramStart"/>
-      <w:r>
-        <w:rPr>
-          <w:rFonts w:ascii="Times New Roman" w:hAnsi="Times New Roman" w:cs="Times New Roman"/>
-          <w:sz w:val="20"/>
-          <w:szCs w:val="20"/>
-        </w:rPr>
-        <w:t>It</w:t>
-      </w:r>
-      <w:proofErr w:type="gramEnd"/>
-      <w:r>
-        <w:rPr>
-          <w:rFonts w:ascii="Times New Roman" w:hAnsi="Times New Roman" w:cs="Times New Roman"/>
-          <w:sz w:val="20"/>
-          <w:szCs w:val="20"/>
-        </w:rPr>
-        <w:t xml:space="preserve"> does not limit which type of integration Testing Approaches we use. We can choose according to our own project.  </w:t>
-      </w:r>
-    </w:p>
-    <w:p>
-      <w:pPr>
-        <w:spacing w:line="240" w:lineRule="auto"/>
-        <w:contextualSpacing w:val="0"/>
-        <w:rPr>
-          <w:rFonts w:ascii="Times New Roman" w:hAnsi="Times New Roman" w:cs="Times New Roman"/>
-          <w:sz w:val="20"/>
-          <w:szCs w:val="20"/>
-        </w:rPr>
-      </w:pPr>
-      <w:r>
-        <w:rPr>
-          <w:rFonts w:ascii="Times New Roman" w:hAnsi="Times New Roman" w:cs="Times New Roman"/>
-          <w:sz w:val="20"/>
-          <w:szCs w:val="20"/>
-        </w:rPr>
-        <w:t>Before the coding and testing, we have conducted a meeting that to discuss our project detail such as project title, aims and schedule. It is very important for our project because It lays a good foundation for our future work. Moreover, it improves work efficiency since it provides a clear direction for us. We can concentrate on our work.</w:t>
-      </w:r>
-    </w:p>
-    <w:p>
-      <w:pPr>
-        <w:spacing w:line="240" w:lineRule="auto"/>
-        <w:contextualSpacing w:val="0"/>
-        <w:rPr>
-          <w:rFonts w:ascii="Times New Roman" w:hAnsi="Times New Roman" w:cs="Times New Roman"/>
-          <w:sz w:val="20"/>
-          <w:szCs w:val="20"/>
-        </w:rPr>
-      </w:pPr>
-      <w:r>
-        <w:rPr>
-          <w:rFonts w:ascii="Times New Roman" w:hAnsi="Times New Roman" w:cs="Times New Roman"/>
-          <w:sz w:val="20"/>
-          <w:szCs w:val="20"/>
-        </w:rPr>
-        <w:t xml:space="preserve">In addition, communication is an important part of the project. For example, we are using GitHub to combine our work. If a member </w:t>
-      </w:r>
-      <w:r>
-        <w:rPr>
-          <w:rFonts w:ascii="Times New Roman" w:hAnsi="Times New Roman" w:cs="Times New Roman"/>
-          <w:sz w:val="20"/>
-          <w:szCs w:val="20"/>
-        </w:rPr>
-        <w:t>updates</w:t>
-      </w:r>
-      <w:r>
-        <w:rPr>
-          <w:rFonts w:ascii="Times New Roman" w:hAnsi="Times New Roman" w:cs="Times New Roman"/>
-          <w:sz w:val="20"/>
-          <w:szCs w:val="20"/>
-        </w:rPr>
-        <w:t xml:space="preserve"> a class and without contact with other members, it will cause code conflicts and affect project progress. Therefore, we will send a message in the WhatsApp group before the code uploading.</w:t>
-      </w:r>
-    </w:p>
-    <w:p>
-      <w:pPr>
-        <w:spacing w:line="240" w:lineRule="auto"/>
-        <w:contextualSpacing w:val="0"/>
-        <w:rPr>
-          <w:rFonts w:ascii="Times New Roman" w:hAnsi="Times New Roman" w:cs="Times New Roman" w:hint="eastAsia"/>
-          <w:sz w:val="20"/>
-          <w:szCs w:val="20"/>
-        </w:rPr>
-      </w:pPr>
-      <w:r>
-        <w:rPr>
-          <w:rFonts w:ascii="Times New Roman" w:hAnsi="Times New Roman" w:cs="Times New Roman"/>
-          <w:sz w:val="20"/>
-          <w:szCs w:val="20"/>
-        </w:rPr>
-        <w:t>In summary, this project provides an opportunity to accumulate related experience and enhance testing skill and communication skill.</w:t>
-      </w:r>
       <w:bookmarkEnd w:id="0"/>
+    </w:p>
+    <w:p>
+      <w:pPr>
+        <w:spacing w:line="240" w:lineRule="auto"/>
+        <w:contextualSpacing w:val="0"/>
+        <w:jc w:val="both"/>
+        <w:rPr>
+          <w:rFonts w:ascii="Times New Roman" w:hAnsi="Times New Roman" w:cs="Times New Roman"/>
+          <w:sz w:val="20"/>
+          <w:szCs w:val="20"/>
+        </w:rPr>
+      </w:pPr>
+    </w:p>
+    <w:p>
+      <w:pPr>
+        <w:spacing w:line="240" w:lineRule="auto"/>
+        <w:contextualSpacing w:val="0"/>
+        <w:jc w:val="both"/>
+        <w:rPr>
+          <w:rFonts w:ascii="Times New Roman" w:hAnsi="Times New Roman" w:cs="Times New Roman"/>
+          <w:sz w:val="20"/>
+          <w:szCs w:val="20"/>
+        </w:rPr>
+      </w:pPr>
+      <w:r>
+        <w:rPr>
+          <w:rFonts w:ascii="Times New Roman" w:hAnsi="Times New Roman" w:cs="Times New Roman"/>
+          <w:sz w:val="20"/>
+          <w:szCs w:val="20"/>
+        </w:rPr>
+        <w:t>Finally, after the project, I had earnt too many things, which are not know before the project, such as communication for group project, testing skill and improvement of version controller.</w:t>
+      </w:r>
     </w:p>
     <w:sectPr>
       <w:pgSz w:w="12240" w:h="15840"/>
@@ -1504,14 +1602,14 @@
     <w:lsdException w:name="Hashtag" w:semiHidden="1" w:unhideWhenUsed="1"/>
     <w:lsdException w:name="Unresolved Mention" w:semiHidden="1" w:unhideWhenUsed="1"/>
   </w:latentStyles>
-  <w:style w:type="paragraph" w:default="1" w:styleId="a">
+  <w:style w:type="paragraph" w:default="1" w:styleId="Normal">
     <w:name w:val="Normal"/>
     <w:qFormat/>
   </w:style>
-  <w:style w:type="paragraph" w:styleId="1">
+  <w:style w:type="paragraph" w:styleId="Heading1">
     <w:name w:val="heading 1"/>
-    <w:basedOn w:val="a"/>
-    <w:next w:val="a"/>
+    <w:basedOn w:val="Normal"/>
+    <w:next w:val="Normal"/>
     <w:uiPriority w:val="9"/>
     <w:qFormat/>
     <w:pPr>
@@ -1525,10 +1623,10 @@
       <w:szCs w:val="40"/>
     </w:rPr>
   </w:style>
-  <w:style w:type="paragraph" w:styleId="2">
+  <w:style w:type="paragraph" w:styleId="Heading2">
     <w:name w:val="heading 2"/>
-    <w:basedOn w:val="a"/>
-    <w:next w:val="a"/>
+    <w:basedOn w:val="Normal"/>
+    <w:next w:val="Normal"/>
     <w:uiPriority w:val="9"/>
     <w:semiHidden/>
     <w:unhideWhenUsed/>
@@ -1544,10 +1642,10 @@
       <w:szCs w:val="32"/>
     </w:rPr>
   </w:style>
-  <w:style w:type="paragraph" w:styleId="3">
+  <w:style w:type="paragraph" w:styleId="Heading3">
     <w:name w:val="heading 3"/>
-    <w:basedOn w:val="a"/>
-    <w:next w:val="a"/>
+    <w:basedOn w:val="Normal"/>
+    <w:next w:val="Normal"/>
     <w:uiPriority w:val="9"/>
     <w:semiHidden/>
     <w:unhideWhenUsed/>
@@ -1564,10 +1662,10 @@
       <w:szCs w:val="28"/>
     </w:rPr>
   </w:style>
-  <w:style w:type="paragraph" w:styleId="4">
+  <w:style w:type="paragraph" w:styleId="Heading4">
     <w:name w:val="heading 4"/>
-    <w:basedOn w:val="a"/>
-    <w:next w:val="a"/>
+    <w:basedOn w:val="Normal"/>
+    <w:next w:val="Normal"/>
     <w:uiPriority w:val="9"/>
     <w:semiHidden/>
     <w:unhideWhenUsed/>
@@ -1584,10 +1682,10 @@
       <w:szCs w:val="24"/>
     </w:rPr>
   </w:style>
-  <w:style w:type="paragraph" w:styleId="5">
+  <w:style w:type="paragraph" w:styleId="Heading5">
     <w:name w:val="heading 5"/>
-    <w:basedOn w:val="a"/>
-    <w:next w:val="a"/>
+    <w:basedOn w:val="Normal"/>
+    <w:next w:val="Normal"/>
     <w:uiPriority w:val="9"/>
     <w:semiHidden/>
     <w:unhideWhenUsed/>
@@ -1602,10 +1700,10 @@
       <w:color w:val="666666"/>
     </w:rPr>
   </w:style>
-  <w:style w:type="paragraph" w:styleId="6">
+  <w:style w:type="paragraph" w:styleId="Heading6">
     <w:name w:val="heading 6"/>
-    <w:basedOn w:val="a"/>
-    <w:next w:val="a"/>
+    <w:basedOn w:val="Normal"/>
+    <w:next w:val="Normal"/>
     <w:uiPriority w:val="9"/>
     <w:semiHidden/>
     <w:unhideWhenUsed/>
@@ -1621,13 +1719,13 @@
       <w:color w:val="666666"/>
     </w:rPr>
   </w:style>
-  <w:style w:type="character" w:default="1" w:styleId="a0">
+  <w:style w:type="character" w:default="1" w:styleId="DefaultParagraphFont">
     <w:name w:val="Default Paragraph Font"/>
     <w:uiPriority w:val="1"/>
     <w:semiHidden/>
     <w:unhideWhenUsed/>
   </w:style>
-  <w:style w:type="table" w:default="1" w:styleId="a1">
+  <w:style w:type="table" w:default="1" w:styleId="TableNormal">
     <w:name w:val="Normal Table"/>
     <w:uiPriority w:val="99"/>
     <w:semiHidden/>
@@ -1642,14 +1740,14 @@
       </w:tblCellMar>
     </w:tblPr>
   </w:style>
-  <w:style w:type="numbering" w:default="1" w:styleId="a2">
+  <w:style w:type="numbering" w:default="1" w:styleId="NoList">
     <w:name w:val="No List"/>
     <w:uiPriority w:val="99"/>
     <w:semiHidden/>
     <w:unhideWhenUsed/>
   </w:style>
-  <w:style w:type="table" w:customStyle="1" w:styleId="TableNormal">
-    <w:name w:val="Table Normal"/>
+  <w:style w:type="table" w:customStyle="1" w:styleId="TableNormal1">
+    <w:name w:val="Table Normal1"/>
     <w:tblPr>
       <w:tblCellMar>
         <w:top w:w="0" w:type="dxa"/>
@@ -1659,10 +1757,10 @@
       </w:tblCellMar>
     </w:tblPr>
   </w:style>
-  <w:style w:type="paragraph" w:styleId="a3">
+  <w:style w:type="paragraph" w:styleId="Title">
     <w:name w:val="Title"/>
-    <w:basedOn w:val="a"/>
-    <w:next w:val="a"/>
+    <w:basedOn w:val="Normal"/>
+    <w:next w:val="Normal"/>
     <w:uiPriority w:val="10"/>
     <w:qFormat/>
     <w:pPr>
@@ -1675,10 +1773,10 @@
       <w:szCs w:val="52"/>
     </w:rPr>
   </w:style>
-  <w:style w:type="paragraph" w:styleId="a4">
+  <w:style w:type="paragraph" w:styleId="Subtitle">
     <w:name w:val="Subtitle"/>
-    <w:basedOn w:val="a"/>
-    <w:next w:val="a"/>
+    <w:basedOn w:val="Normal"/>
+    <w:next w:val="Normal"/>
     <w:uiPriority w:val="11"/>
     <w:qFormat/>
     <w:pPr>

</xml_diff>